<commit_message>
Latest Atom build for android
</commit_message>
<xml_diff>
--- a/Documentation/1 - Scope - v.2.docx
+++ b/Documentation/1 - Scope - v.2.docx
@@ -1,7 +1,9 @@
 
 <file path=word/document.xml><?xml version="1.0" encoding="utf-8"?>
-<w:document xmlns:wpc="http://schemas.microsoft.com/office/word/2010/wordprocessingCanvas" xmlns:cx="http://schemas.microsoft.com/office/drawing/2014/chartex" xmlns:cx1="http://schemas.microsoft.com/office/drawing/2015/9/8/chartex" xmlns:cx2="http://schemas.microsoft.com/office/drawing/2015/10/21/chartex" xmlns:cx3="http://schemas.microsoft.com/office/drawing/2016/5/9/chartex" xmlns:cx4="http://schemas.microsoft.com/office/drawing/2016/5/10/chartex" xmlns:cx5="http://schemas.microsoft.com/office/drawing/2016/5/11/chartex" xmlns:cx6="http://schemas.microsoft.com/office/drawing/2016/5/12/chartex" xmlns:cx7="http://schemas.microsoft.com/office/drawing/2016/5/13/chartex" xmlns:cx8="http://schemas.microsoft.com/office/drawing/2016/5/14/chartex" xmlns:mc="http://schemas.openxmlformats.org/markup-compatibility/2006" xmlns:aink="http://schemas.microsoft.com/office/drawing/2016/ink" xmlns:am3d="http://schemas.microsoft.com/office/drawing/2017/model3d" xmlns:o="urn:schemas-microsoft-com:office:office" xmlns:r="http://schemas.openxmlformats.org/officeDocument/2006/relationships" xmlns:m="http://schemas.openxmlformats.org/officeDocument/2006/math" xmlns:v="urn:schemas-microsoft-com:vml" xmlns:wp14="http://schemas.microsoft.com/office/word/2010/wordprocessingDrawing" xmlns:wp="http://schemas.openxmlformats.org/drawingml/2006/wordprocessingDrawing" xmlns:w10="urn:schemas-microsoft-com:office:word" xmlns:w="http://schemas.openxmlformats.org/wordprocessingml/2006/main" xmlns:w14="http://schemas.microsoft.com/office/word/2010/wordml" xmlns:w15="http://schemas.microsoft.com/office/word/2012/wordml" xmlns:w16cid="http://schemas.microsoft.com/office/word/2016/wordml/cid" xmlns:w16se="http://schemas.microsoft.com/office/word/2015/wordml/symex" xmlns:wpg="http://schemas.microsoft.com/office/word/2010/wordprocessingGroup" xmlns:wpi="http://schemas.microsoft.com/office/word/2010/wordprocessingInk" xmlns:wne="http://schemas.microsoft.com/office/word/2006/wordml" xmlns:wps="http://schemas.microsoft.com/office/word/2010/wordprocessingShape" mc:Ignorable="w14 w15 w16se w16cid wp14">
+<w:document xmlns:wpc="http://schemas.microsoft.com/office/word/2010/wordprocessingCanvas" xmlns:cx="http://schemas.microsoft.com/office/drawing/2014/chartex" xmlns:mc="http://schemas.openxmlformats.org/markup-compatibility/2006" xmlns:o="urn:schemas-microsoft-com:office:office" xmlns:r="http://schemas.openxmlformats.org/officeDocument/2006/relationships" xmlns:m="http://schemas.openxmlformats.org/officeDocument/2006/math" xmlns:v="urn:schemas-microsoft-com:vml" xmlns:wp14="http://schemas.microsoft.com/office/word/2010/wordprocessingDrawing" xmlns:wp="http://schemas.openxmlformats.org/drawingml/2006/wordprocessingDrawing" xmlns:w10="urn:schemas-microsoft-com:office:word" xmlns:w="http://schemas.openxmlformats.org/wordprocessingml/2006/main" xmlns:w14="http://schemas.microsoft.com/office/word/2010/wordml" xmlns:w15="http://schemas.microsoft.com/office/word/2012/wordml" xmlns:w16se="http://schemas.microsoft.com/office/word/2015/wordml/symex" xmlns:wpg="http://schemas.microsoft.com/office/word/2010/wordprocessingGroup" xmlns:wpi="http://schemas.microsoft.com/office/word/2010/wordprocessingInk" xmlns:wne="http://schemas.microsoft.com/office/word/2006/wordml" xmlns:wps="http://schemas.microsoft.com/office/word/2010/wordprocessingShape" mc:Ignorable="w14 w15 w16se wp14">
   <w:body>
+    <w:bookmarkStart w:id="0" w:name="_Hlk20948798"/>
+    <w:bookmarkStart w:id="1" w:name="_Hlk20949200"/>
     <w:p>
       <w:pPr>
         <w:spacing w:before="0" w:after="0"/>
@@ -19,8 +21,6 @@
           <w:docGrid w:linePitch="326"/>
         </w:sectPr>
       </w:pPr>
-      <w:bookmarkStart w:id="0" w:name="_Hlk20948798"/>
-      <w:bookmarkStart w:id="1" w:name="_Hlk20949200"/>
       <w:r>
         <w:rPr>
           <w:b/>
@@ -107,7 +107,7 @@
               </wp:anchor>
             </w:drawing>
           </mc:Choice>
-          <mc:Fallback>
+          <mc:Fallback xmlns:w16cid="http://schemas.microsoft.com/office/word/2016/wordml/cid" xmlns:am3d="http://schemas.microsoft.com/office/drawing/2017/model3d" xmlns:aink="http://schemas.microsoft.com/office/drawing/2016/ink" xmlns:cx8="http://schemas.microsoft.com/office/drawing/2016/5/14/chartex" xmlns:cx7="http://schemas.microsoft.com/office/drawing/2016/5/13/chartex" xmlns:cx6="http://schemas.microsoft.com/office/drawing/2016/5/12/chartex" xmlns:cx5="http://schemas.microsoft.com/office/drawing/2016/5/11/chartex" xmlns:cx4="http://schemas.microsoft.com/office/drawing/2016/5/10/chartex" xmlns:cx3="http://schemas.microsoft.com/office/drawing/2016/5/9/chartex" xmlns:cx2="http://schemas.microsoft.com/office/drawing/2015/10/21/chartex" xmlns:cx1="http://schemas.microsoft.com/office/drawing/2015/9/8/chartex">
             <w:pict>
               <v:shapetype w14:anchorId="5B168E18" id="_x0000_t202" coordsize="21600,21600" o:spt="202" path="m,l,21600r21600,l21600,xe">
                 <v:stroke joinstyle="miter"/>
@@ -453,8 +453,6 @@
                                 <w:sz w:val="36"/>
                               </w:rPr>
                             </w:pPr>
-                            <w:bookmarkStart w:id="2" w:name="_GoBack"/>
-                            <w:bookmarkEnd w:id="2"/>
                           </w:p>
                           <w:p>
                             <w:pPr>
@@ -489,7 +487,11 @@
           </mc:Choice>
           <mc:Fallback>
             <w:pict>
-              <v:shape w14:anchorId="2DB6F84F" id="_x0000_s1027" type="#_x0000_t202" style="position:absolute;margin-left:-13.5pt;margin-top:157.5pt;width:494.1pt;height:418.5pt;z-index:251688960;visibility:visible;mso-wrap-style:square;mso-width-percent:0;mso-height-percent:0;mso-wrap-distance-left:9pt;mso-wrap-distance-top:3.6pt;mso-wrap-distance-right:9pt;mso-wrap-distance-bottom:3.6pt;mso-position-horizontal:absolute;mso-position-horizontal-relative:margin;mso-position-vertical:absolute;mso-position-vertical-relative:text;mso-width-percent:0;mso-height-percent:0;mso-width-relative:margin;mso-height-relative:margin;v-text-anchor:top" o:gfxdata="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" filled="f" stroked="f">
+              <v:shapetype w14:anchorId="2DB6F84F" id="_x0000_t202" coordsize="21600,21600" o:spt="202" path="m,l,21600r21600,l21600,xe">
+                <v:stroke joinstyle="miter"/>
+                <v:path gradientshapeok="t" o:connecttype="rect"/>
+              </v:shapetype>
+              <v:shape id="_x0000_s1027" type="#_x0000_t202" style="position:absolute;margin-left:-13.5pt;margin-top:157.5pt;width:494.1pt;height:418.5pt;z-index:251688960;visibility:visible;mso-wrap-style:square;mso-width-percent:0;mso-height-percent:0;mso-wrap-distance-left:9pt;mso-wrap-distance-top:3.6pt;mso-wrap-distance-right:9pt;mso-wrap-distance-bottom:3.6pt;mso-position-horizontal:absolute;mso-position-horizontal-relative:margin;mso-position-vertical:absolute;mso-position-vertical-relative:text;mso-width-percent:0;mso-height-percent:0;mso-width-relative:margin;mso-height-relative:margin;v-text-anchor:top" o:gfxdata="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" filled="f" stroked="f">
                 <v:textbox>
                   <w:txbxContent>
                     <w:p>
@@ -752,8 +754,6 @@
                           <w:sz w:val="36"/>
                         </w:rPr>
                       </w:pPr>
-                      <w:bookmarkStart w:id="3" w:name="_GoBack"/>
-                      <w:bookmarkEnd w:id="3"/>
                     </w:p>
                     <w:p>
                       <w:pPr>
@@ -869,7 +869,27 @@
                                 <w:sz w:val="42"/>
                                 <w:szCs w:val="36"/>
                               </w:rPr>
-                              <w:t xml:space="preserve"> Shahzad, Islamabad, Pakistan</w:t>
+                              <w:t xml:space="preserve"> </w:t>
+                            </w:r>
+                            <w:proofErr w:type="spellStart"/>
+                            <w:r>
+                              <w:rPr>
+                                <w:b/>
+                                <w:color w:val="000000" w:themeColor="text1"/>
+                                <w:sz w:val="42"/>
+                                <w:szCs w:val="36"/>
+                              </w:rPr>
+                              <w:t>Shahzad</w:t>
+                            </w:r>
+                            <w:proofErr w:type="spellEnd"/>
+                            <w:r>
+                              <w:rPr>
+                                <w:b/>
+                                <w:color w:val="000000" w:themeColor="text1"/>
+                                <w:sz w:val="42"/>
+                                <w:szCs w:val="36"/>
+                              </w:rPr>
+                              <w:t>, Islamabad, Pakistan</w:t>
                             </w:r>
                           </w:p>
                           <w:p/>
@@ -890,7 +910,7 @@
               </wp:anchor>
             </w:drawing>
           </mc:Choice>
-          <mc:Fallback>
+          <mc:Fallback xmlns:w16cid="http://schemas.microsoft.com/office/word/2016/wordml/cid" xmlns:am3d="http://schemas.microsoft.com/office/drawing/2017/model3d" xmlns:aink="http://schemas.microsoft.com/office/drawing/2016/ink" xmlns:cx8="http://schemas.microsoft.com/office/drawing/2016/5/14/chartex" xmlns:cx7="http://schemas.microsoft.com/office/drawing/2016/5/13/chartex" xmlns:cx6="http://schemas.microsoft.com/office/drawing/2016/5/12/chartex" xmlns:cx5="http://schemas.microsoft.com/office/drawing/2016/5/11/chartex" xmlns:cx4="http://schemas.microsoft.com/office/drawing/2016/5/10/chartex" xmlns:cx3="http://schemas.microsoft.com/office/drawing/2016/5/9/chartex" xmlns:cx2="http://schemas.microsoft.com/office/drawing/2015/10/21/chartex" xmlns:cx1="http://schemas.microsoft.com/office/drawing/2015/9/8/chartex">
             <w:pict>
               <v:shape w14:anchorId="4B95BBC4" id="_x0000_s1028" type="#_x0000_t202" style="position:absolute;margin-left:59.1pt;margin-top:0;width:420.7pt;height:101pt;z-index:251684864;visibility:visible;mso-wrap-style:square;mso-width-percent:0;mso-height-percent:0;mso-wrap-distance-left:9pt;mso-wrap-distance-top:3.6pt;mso-wrap-distance-right:9pt;mso-wrap-distance-bottom:3.6pt;mso-position-horizontal:absolute;mso-position-horizontal-relative:margin;mso-position-vertical:absolute;mso-position-vertical-relative:text;mso-width-percent:0;mso-height-percent:0;mso-width-relative:margin;mso-height-relative:margin;v-text-anchor:top" o:gfxdata="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" filled="f" stroked="f">
                 <v:textbox>
@@ -1035,7 +1055,7 @@
               </wp:anchor>
             </w:drawing>
           </mc:Choice>
-          <mc:Fallback>
+          <mc:Fallback xmlns:w16cid="http://schemas.microsoft.com/office/word/2016/wordml/cid" xmlns:am3d="http://schemas.microsoft.com/office/drawing/2017/model3d" xmlns:aink="http://schemas.microsoft.com/office/drawing/2016/ink" xmlns:cx8="http://schemas.microsoft.com/office/drawing/2016/5/14/chartex" xmlns:cx7="http://schemas.microsoft.com/office/drawing/2016/5/13/chartex" xmlns:cx6="http://schemas.microsoft.com/office/drawing/2016/5/12/chartex" xmlns:cx5="http://schemas.microsoft.com/office/drawing/2016/5/11/chartex" xmlns:cx4="http://schemas.microsoft.com/office/drawing/2016/5/10/chartex" xmlns:cx3="http://schemas.microsoft.com/office/drawing/2016/5/9/chartex" xmlns:cx2="http://schemas.microsoft.com/office/drawing/2015/10/21/chartex" xmlns:cx1="http://schemas.microsoft.com/office/drawing/2015/9/8/chartex">
             <w:pict>
               <v:shape w14:anchorId="12B7C070" id="_x0000_s1029" type="#_x0000_t202" style="position:absolute;margin-left:0;margin-top:93.65pt;width:420.7pt;height:34.35pt;z-index:251705344;visibility:visible;mso-wrap-style:square;mso-width-percent:0;mso-height-percent:0;mso-wrap-distance-left:9pt;mso-wrap-distance-top:3.6pt;mso-wrap-distance-right:9pt;mso-wrap-distance-bottom:3.6pt;mso-position-horizontal:center;mso-position-horizontal-relative:margin;mso-position-vertical:absolute;mso-position-vertical-relative:text;mso-width-percent:0;mso-height-percent:0;mso-width-relative:margin;mso-height-relative:margin;v-text-anchor:top" o:gfxdata="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" filled="f" stroked="f">
                 <v:textbox>
@@ -1213,17 +1233,17 @@
                 <w:szCs w:val="22"/>
               </w:rPr>
             </w:pPr>
-            <w:bookmarkStart w:id="4" w:name="_Toc344877432"/>
-            <w:bookmarkStart w:id="5" w:name="_Toc344879822"/>
-            <w:bookmarkStart w:id="6" w:name="_Toc346508722"/>
-            <w:bookmarkStart w:id="7" w:name="_Toc346508952"/>
-            <w:bookmarkStart w:id="8" w:name="_Toc346509227"/>
+            <w:bookmarkStart w:id="2" w:name="_Toc344877432"/>
+            <w:bookmarkStart w:id="3" w:name="_Toc344879822"/>
+            <w:bookmarkStart w:id="4" w:name="_Toc346508722"/>
+            <w:bookmarkStart w:id="5" w:name="_Toc346508952"/>
+            <w:bookmarkStart w:id="6" w:name="_Toc346509227"/>
             <w:bookmarkEnd w:id="1"/>
+            <w:bookmarkEnd w:id="2"/>
+            <w:bookmarkEnd w:id="3"/>
             <w:bookmarkEnd w:id="4"/>
             <w:bookmarkEnd w:id="5"/>
             <w:bookmarkEnd w:id="6"/>
-            <w:bookmarkEnd w:id="7"/>
-            <w:bookmarkEnd w:id="8"/>
             <w:r>
               <w:rPr>
                 <w:b/>
@@ -1681,10 +1701,10 @@
           <w:szCs w:val="22"/>
         </w:rPr>
       </w:pPr>
-      <w:bookmarkStart w:id="9" w:name="_Toc9419502"/>
-      <w:bookmarkStart w:id="10" w:name="_Toc18940169"/>
-      <w:bookmarkStart w:id="11" w:name="_Toc19049388"/>
-      <w:bookmarkStart w:id="12" w:name="_Toc20875333"/>
+      <w:bookmarkStart w:id="7" w:name="_Toc9419502"/>
+      <w:bookmarkStart w:id="8" w:name="_Toc18940169"/>
+      <w:bookmarkStart w:id="9" w:name="_Toc19049388"/>
+      <w:bookmarkStart w:id="10" w:name="_Toc20875333"/>
       <w:r>
         <w:rPr>
           <w:b/>
@@ -1692,10 +1712,10 @@
         </w:rPr>
         <w:t>SCOPE DOCUMENT REVSION HISTORY</w:t>
       </w:r>
+      <w:bookmarkEnd w:id="7"/>
+      <w:bookmarkEnd w:id="8"/>
       <w:bookmarkEnd w:id="9"/>
       <w:bookmarkEnd w:id="10"/>
-      <w:bookmarkEnd w:id="11"/>
-      <w:bookmarkEnd w:id="12"/>
     </w:p>
     <w:p/>
     <w:p/>
@@ -1767,10 +1787,10 @@
         </w:rPr>
       </w:pPr>
     </w:p>
-    <w:bookmarkStart w:id="13" w:name="_Toc20875334" w:displacedByCustomXml="next"/>
-    <w:bookmarkStart w:id="14" w:name="_Toc18940171" w:displacedByCustomXml="next"/>
-    <w:bookmarkStart w:id="15" w:name="_Toc9419504" w:displacedByCustomXml="next"/>
-    <w:bookmarkStart w:id="16" w:name="_Toc19049389" w:displacedByCustomXml="next"/>
+    <w:bookmarkStart w:id="11" w:name="_Toc19049389" w:displacedByCustomXml="next"/>
+    <w:bookmarkStart w:id="12" w:name="_Toc9419504" w:displacedByCustomXml="next"/>
+    <w:bookmarkStart w:id="13" w:name="_Toc18940171" w:displacedByCustomXml="next"/>
+    <w:bookmarkStart w:id="14" w:name="_Toc20875334" w:displacedByCustomXml="next"/>
     <w:sdt>
       <w:sdtPr>
         <w:rPr>
@@ -1804,10 +1824,10 @@
             </w:rPr>
             <w:t>TABLE OF CONTENTS</w:t>
           </w:r>
-          <w:bookmarkEnd w:id="16"/>
-          <w:bookmarkEnd w:id="15"/>
           <w:bookmarkEnd w:id="14"/>
           <w:bookmarkEnd w:id="13"/>
+          <w:bookmarkEnd w:id="12"/>
+          <w:bookmarkEnd w:id="11"/>
         </w:p>
         <w:p>
           <w:pPr>
@@ -3316,9 +3336,9 @@
           <w:noEndnote/>
         </w:sectPr>
       </w:pPr>
-      <w:bookmarkStart w:id="17" w:name="_Toc456598586"/>
-      <w:bookmarkStart w:id="18" w:name="_Toc464735236"/>
-      <w:bookmarkStart w:id="19" w:name="_Toc518865254"/>
+      <w:bookmarkStart w:id="15" w:name="_Toc456598586"/>
+      <w:bookmarkStart w:id="16" w:name="_Toc464735236"/>
+      <w:bookmarkStart w:id="17" w:name="_Toc518865254"/>
     </w:p>
     <w:p>
       <w:pPr>
@@ -3336,6 +3356,7 @@
           <w:sz w:val="28"/>
           <w:szCs w:val="28"/>
         </w:rPr>
+        <w:lastRenderedPageBreak/>
         <w:t>Project Category:</w:t>
       </w:r>
       <w:r>
@@ -3523,7 +3544,7 @@
               </wp:anchor>
             </w:drawing>
           </mc:Choice>
-          <mc:Fallback>
+          <mc:Fallback xmlns:w16cid="http://schemas.microsoft.com/office/word/2016/wordml/cid" xmlns:am3d="http://schemas.microsoft.com/office/drawing/2017/model3d" xmlns:aink="http://schemas.microsoft.com/office/drawing/2016/ink" xmlns:cx8="http://schemas.microsoft.com/office/drawing/2016/5/14/chartex" xmlns:cx7="http://schemas.microsoft.com/office/drawing/2016/5/13/chartex" xmlns:cx6="http://schemas.microsoft.com/office/drawing/2016/5/12/chartex" xmlns:cx5="http://schemas.microsoft.com/office/drawing/2016/5/11/chartex" xmlns:cx4="http://schemas.microsoft.com/office/drawing/2016/5/10/chartex" xmlns:cx3="http://schemas.microsoft.com/office/drawing/2016/5/9/chartex" xmlns:cx2="http://schemas.microsoft.com/office/drawing/2015/10/21/chartex" xmlns:cx1="http://schemas.microsoft.com/office/drawing/2015/9/8/chartex">
             <w:pict>
               <v:rect w14:anchorId="013232AE" id="Rectangle 2" o:spid="_x0000_s1030" style="position:absolute;left:0;text-align:left;margin-left:-3.3pt;margin-top:11.4pt;width:511pt;height:69pt;z-index:251669504;visibility:visible;mso-wrap-style:square;mso-width-percent:0;mso-height-percent:0;mso-wrap-distance-left:9pt;mso-wrap-distance-top:0;mso-wrap-distance-right:9pt;mso-wrap-distance-bottom:0;mso-position-horizontal:absolute;mso-position-horizontal-relative:text;mso-position-vertical:absolute;mso-position-vertical-relative:text;mso-width-percent:0;mso-height-percent:0;mso-width-relative:page;mso-height-relative:page;v-text-anchor:top" o:gfxdata="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">
                 <v:textbox>
@@ -3662,19 +3683,19 @@
         <w:pStyle w:val="Heading1"/>
         <w:spacing w:line="240" w:lineRule="auto"/>
       </w:pPr>
-      <w:bookmarkStart w:id="20" w:name="_Toc525517235"/>
+      <w:bookmarkStart w:id="18" w:name="_Toc525517235"/>
     </w:p>
     <w:p>
       <w:pPr>
         <w:pStyle w:val="Heading1"/>
         <w:spacing w:line="240" w:lineRule="auto"/>
       </w:pPr>
-      <w:bookmarkStart w:id="21" w:name="_Toc21037352"/>
+      <w:bookmarkStart w:id="19" w:name="_Toc21037352"/>
       <w:r>
         <w:t>Abstract</w:t>
       </w:r>
-      <w:bookmarkEnd w:id="20"/>
-      <w:bookmarkEnd w:id="21"/>
+      <w:bookmarkEnd w:id="18"/>
+      <w:bookmarkEnd w:id="19"/>
     </w:p>
     <w:p>
       <w:r>
@@ -3809,352 +3830,357 @@
         </w:tabs>
         <w:spacing w:before="0" w:after="0" w:line="240" w:lineRule="auto"/>
       </w:pPr>
-      <w:bookmarkStart w:id="22" w:name="_Toc525517236"/>
-      <w:bookmarkStart w:id="23" w:name="_Toc21037353"/>
-      <w:r>
+      <w:bookmarkStart w:id="20" w:name="_Toc525517236"/>
+      <w:bookmarkStart w:id="21" w:name="_Toc21037353"/>
+      <w:r>
+        <w:lastRenderedPageBreak/>
         <w:t>Introduction</w:t>
       </w:r>
+      <w:bookmarkEnd w:id="15"/>
+      <w:bookmarkEnd w:id="16"/>
       <w:bookmarkEnd w:id="17"/>
-      <w:bookmarkEnd w:id="18"/>
-      <w:bookmarkEnd w:id="19"/>
+      <w:bookmarkEnd w:id="20"/>
+      <w:bookmarkEnd w:id="21"/>
+      <w:r>
+        <w:t xml:space="preserve"> </w:t>
+      </w:r>
+    </w:p>
+    <w:p>
+      <w:r>
+        <w:t>A brain-computer interfac</w:t>
+      </w:r>
+      <w:r>
+        <w:t>e</w:t>
+      </w:r>
+      <w:r>
+        <w:t xml:space="preserve"> provides</w:t>
+      </w:r>
+      <w:r>
+        <w:t xml:space="preserve"> control of the system </w:t>
+      </w:r>
+      <w:r>
+        <w:t xml:space="preserve">to the user </w:t>
+      </w:r>
+      <w:r>
+        <w:t>with minimal or no</w:t>
+      </w:r>
+      <w:r>
+        <w:t xml:space="preserve"> physical interaction</w:t>
+      </w:r>
+      <w:r>
+        <w:t xml:space="preserve"> at all</w:t>
+      </w:r>
+      <w:r>
+        <w:t xml:space="preserve"> with the system itself</w:t>
+      </w:r>
+      <w:r>
+        <w:t>,</w:t>
+      </w:r>
+      <w:r>
+        <w:t xml:space="preserve"> </w:t>
+      </w:r>
+      <w:r>
+        <w:t>or</w:t>
+      </w:r>
+      <w:r>
+        <w:t>,</w:t>
+      </w:r>
+      <w:r>
+        <w:t xml:space="preserve"> giv</w:t>
+      </w:r>
+      <w:r>
+        <w:t xml:space="preserve">es </w:t>
+      </w:r>
+      <w:r>
+        <w:t>the user</w:t>
+      </w:r>
+      <w:r>
+        <w:t xml:space="preserve"> the power of “</w:t>
+      </w:r>
+      <w:r>
+        <w:t xml:space="preserve">virtual </w:t>
+      </w:r>
+      <w:r>
+        <w:t>telekinesis”</w:t>
+      </w:r>
+      <w:r>
+        <w:t>.</w:t>
+      </w:r>
+      <w:r>
+        <w:t xml:space="preserve"> </w:t>
+      </w:r>
+      <w:r>
+        <w:t>I</w:t>
+      </w:r>
+      <w:r>
+        <w:t xml:space="preserve">n any BCI, the brain can be said to be the primary peripheral </w:t>
+      </w:r>
+      <w:r>
+        <w:t>with</w:t>
+      </w:r>
+      <w:r>
+        <w:t xml:space="preserve"> the cortexes as </w:t>
+      </w:r>
+      <w:r>
+        <w:t>further</w:t>
+      </w:r>
+      <w:r>
+        <w:t xml:space="preserve"> </w:t>
+      </w:r>
+      <w:r>
+        <w:t xml:space="preserve">specialized </w:t>
+      </w:r>
+      <w:r>
+        <w:t>sub-peripherals</w:t>
+      </w:r>
+      <w:r>
+        <w:t xml:space="preserve">. </w:t>
+      </w:r>
+      <w:r>
+        <w:t xml:space="preserve">The working of our brain relies on an interconnected neural network, and this network either receives signals from </w:t>
+      </w:r>
+      <w:r>
+        <w:t>receptors over the entire body and processes</w:t>
+      </w:r>
+      <w:r>
+        <w:t xml:space="preserve"> these signals</w:t>
+      </w:r>
+      <w:r>
+        <w:t xml:space="preserve">, and/or, originates new signals containing information </w:t>
+      </w:r>
+      <w:r>
+        <w:t>to perform specific actions</w:t>
+      </w:r>
+      <w:r>
+        <w:t xml:space="preserve"> </w:t>
+      </w:r>
+      <w:r>
+        <w:t xml:space="preserve">like walking, sneezing, sleeping, </w:t>
+      </w:r>
+      <w:r>
+        <w:t xml:space="preserve">focusing, concentrating </w:t>
+      </w:r>
+      <w:r>
+        <w:t>or even just thinking.</w:t>
+      </w:r>
+      <w:r>
+        <w:t xml:space="preserve"> These signals flow in the form of electrical conductions and</w:t>
+      </w:r>
+      <w:r>
+        <w:t xml:space="preserve"> EEG can detect the inputs, processes, and outputs to this natural neural network</w:t>
+      </w:r>
+      <w:r>
+        <w:t>, which involve the firing of certain neurons,</w:t>
+      </w:r>
+      <w:r>
+        <w:t xml:space="preserve"> as spikes or other spatial variations in the graphs</w:t>
+      </w:r>
+      <w:r>
+        <w:t>, and each type of variation corresponds to a specific action or state of the brain</w:t>
+      </w:r>
+      <w:r>
+        <w:t>.</w:t>
+      </w:r>
+      <w:r>
+        <w:t xml:space="preserve"> </w:t>
+      </w:r>
+      <w:r>
+        <w:t>D</w:t>
+      </w:r>
+      <w:r>
+        <w:t xml:space="preserve">epending </w:t>
+      </w:r>
+      <w:r>
+        <w:t>u</w:t>
+      </w:r>
+      <w:r>
+        <w:t>pon the type of the variation, the BCI can utilize the relevant information</w:t>
+      </w:r>
+      <w:r>
+        <w:t xml:space="preserve"> and provide function dependent interfacing. A BCI can be a reasonable platfor</w:t>
+      </w:r>
+      <w:r>
+        <w:t>m standing on the shoulders of which the epidemic of dopamine infliction and addiction can be fought to normalize</w:t>
+      </w:r>
+      <w:r>
+        <w:t xml:space="preserve"> and lengthen attention spans.</w:t>
+      </w:r>
+    </w:p>
+    <w:p>
+      <w:pPr>
+        <w:pStyle w:val="Heading1"/>
+        <w:spacing w:after="0" w:line="240" w:lineRule="auto"/>
+      </w:pPr>
+      <w:bookmarkStart w:id="22" w:name="_Toc440746948"/>
+      <w:bookmarkStart w:id="23" w:name="_Toc440747337"/>
+      <w:bookmarkStart w:id="24" w:name="_Toc440747363"/>
+      <w:bookmarkStart w:id="25" w:name="_Toc488853127"/>
+      <w:bookmarkStart w:id="26" w:name="_Toc506386181"/>
+      <w:bookmarkStart w:id="27" w:name="_Toc525517237"/>
+      <w:bookmarkStart w:id="28" w:name="_Toc21037354"/>
+      <w:r>
+        <w:t>Problem Statement</w:t>
+      </w:r>
       <w:bookmarkEnd w:id="22"/>
       <w:bookmarkEnd w:id="23"/>
-      <w:r>
-        <w:t xml:space="preserve"> </w:t>
-      </w:r>
-    </w:p>
-    <w:p>
-      <w:r>
-        <w:t>A brain-computer interfac</w:t>
-      </w:r>
-      <w:r>
-        <w:t>e</w:t>
-      </w:r>
-      <w:r>
-        <w:t xml:space="preserve"> provides</w:t>
-      </w:r>
-      <w:r>
-        <w:t xml:space="preserve"> control of the system </w:t>
-      </w:r>
-      <w:r>
-        <w:t xml:space="preserve">to the user </w:t>
-      </w:r>
-      <w:r>
-        <w:t>with minimal or no</w:t>
-      </w:r>
-      <w:r>
-        <w:t xml:space="preserve"> physical interaction</w:t>
-      </w:r>
-      <w:r>
-        <w:t xml:space="preserve"> at all</w:t>
-      </w:r>
-      <w:r>
-        <w:t xml:space="preserve"> with the system itself</w:t>
-      </w:r>
-      <w:r>
-        <w:t>,</w:t>
-      </w:r>
-      <w:r>
-        <w:t xml:space="preserve"> </w:t>
-      </w:r>
-      <w:r>
-        <w:t>or</w:t>
-      </w:r>
-      <w:r>
-        <w:t>,</w:t>
-      </w:r>
-      <w:r>
-        <w:t xml:space="preserve"> giv</w:t>
-      </w:r>
-      <w:r>
-        <w:t xml:space="preserve">es </w:t>
-      </w:r>
-      <w:r>
-        <w:t>the user</w:t>
-      </w:r>
-      <w:r>
-        <w:t xml:space="preserve"> the power of “</w:t>
-      </w:r>
-      <w:r>
-        <w:t xml:space="preserve">virtual </w:t>
-      </w:r>
-      <w:r>
-        <w:t>telekinesis”</w:t>
-      </w:r>
-      <w:r>
-        <w:t>.</w:t>
-      </w:r>
-      <w:r>
-        <w:t xml:space="preserve"> </w:t>
-      </w:r>
-      <w:r>
-        <w:t>I</w:t>
-      </w:r>
-      <w:r>
-        <w:t xml:space="preserve">n any BCI, the brain can be said to be the primary peripheral </w:t>
-      </w:r>
-      <w:r>
-        <w:t>with</w:t>
-      </w:r>
-      <w:r>
-        <w:t xml:space="preserve"> the cortexes as </w:t>
-      </w:r>
-      <w:r>
-        <w:t>further</w:t>
-      </w:r>
-      <w:r>
-        <w:t xml:space="preserve"> </w:t>
-      </w:r>
-      <w:r>
-        <w:t xml:space="preserve">specialized </w:t>
-      </w:r>
-      <w:r>
-        <w:t>sub-peripherals</w:t>
-      </w:r>
-      <w:r>
-        <w:t xml:space="preserve">. </w:t>
-      </w:r>
-      <w:r>
-        <w:t xml:space="preserve">The working of our brain relies on an interconnected neural network, and this network either receives signals from </w:t>
-      </w:r>
-      <w:r>
-        <w:t>receptors over the entire body and processes</w:t>
-      </w:r>
-      <w:r>
-        <w:t xml:space="preserve"> these signals</w:t>
-      </w:r>
-      <w:r>
-        <w:t xml:space="preserve">, and/or, originates new signals containing information </w:t>
-      </w:r>
-      <w:r>
-        <w:t>to perform specific actions</w:t>
-      </w:r>
-      <w:r>
-        <w:t xml:space="preserve"> </w:t>
-      </w:r>
-      <w:r>
-        <w:t xml:space="preserve">like walking, sneezing, sleeping, </w:t>
-      </w:r>
-      <w:r>
-        <w:t xml:space="preserve">focusing, concentrating </w:t>
-      </w:r>
-      <w:r>
-        <w:t>or even just thinking.</w:t>
-      </w:r>
-      <w:r>
-        <w:t xml:space="preserve"> These signals flow in the form of electrical conductions and</w:t>
-      </w:r>
-      <w:r>
-        <w:t xml:space="preserve"> EEG can detect the inputs, processes, and outputs to this natural neural network</w:t>
-      </w:r>
-      <w:r>
-        <w:t>, which involve the firing of certain neurons,</w:t>
-      </w:r>
-      <w:r>
-        <w:t xml:space="preserve"> as spikes or other spatial variations in the graphs</w:t>
-      </w:r>
-      <w:r>
-        <w:t>, and each type of variation corresponds to a specific action or state of the brain</w:t>
-      </w:r>
-      <w:r>
-        <w:t>.</w:t>
-      </w:r>
-      <w:r>
-        <w:t xml:space="preserve"> </w:t>
-      </w:r>
-      <w:r>
-        <w:t>D</w:t>
-      </w:r>
-      <w:r>
-        <w:t xml:space="preserve">epending </w:t>
-      </w:r>
-      <w:r>
-        <w:t>u</w:t>
-      </w:r>
-      <w:r>
-        <w:t>pon the type of the variation, the BCI can utilize the relevant information</w:t>
-      </w:r>
-      <w:r>
-        <w:t xml:space="preserve"> and provide function dependent interfacing. A BCI can be a reasonable platfor</w:t>
-      </w:r>
-      <w:r>
-        <w:t>m standing on the shoulders of which the epidemic of dopamine infliction and addiction can be fought to normalize</w:t>
-      </w:r>
-      <w:r>
-        <w:t xml:space="preserve"> and lengthen attention spans.</w:t>
-      </w:r>
-    </w:p>
-    <w:p>
-      <w:pPr>
-        <w:pStyle w:val="Heading1"/>
-        <w:spacing w:after="0" w:line="240" w:lineRule="auto"/>
-      </w:pPr>
-      <w:bookmarkStart w:id="24" w:name="_Toc440746948"/>
-      <w:bookmarkStart w:id="25" w:name="_Toc440747337"/>
-      <w:bookmarkStart w:id="26" w:name="_Toc440747363"/>
-      <w:bookmarkStart w:id="27" w:name="_Toc488853127"/>
-      <w:bookmarkStart w:id="28" w:name="_Toc506386181"/>
-      <w:bookmarkStart w:id="29" w:name="_Toc525517237"/>
-      <w:bookmarkStart w:id="30" w:name="_Toc21037354"/>
-      <w:r>
-        <w:t>Problem Statement</w:t>
-      </w:r>
       <w:bookmarkEnd w:id="24"/>
       <w:bookmarkEnd w:id="25"/>
       <w:bookmarkEnd w:id="26"/>
       <w:bookmarkEnd w:id="27"/>
       <w:bookmarkEnd w:id="28"/>
+    </w:p>
+    <w:p>
+      <w:r>
+        <w:t>With the advent of millennialism, a decline in attention spans and dopamine infliction epidemic, have arisen problems that are at the core of society’s</w:t>
+      </w:r>
+      <w:r>
+        <w:t xml:space="preserve"> current situation</w:t>
+      </w:r>
+      <w:r>
+        <w:t>.</w:t>
+      </w:r>
+      <w:r>
+        <w:t xml:space="preserve"> Effortless and seamless social networking platforms </w:t>
+      </w:r>
+      <w:r>
+        <w:t>continue to grow and attract more and newer users towards in becoming part of the victims of social addiction</w:t>
+      </w:r>
+      <w:r>
+        <w:t>. People spend most of their time scrolling through these applications looking for self-appreciation and self-appraisal, causing habitual time wastage</w:t>
+      </w:r>
+      <w:r>
+        <w:t>. From</w:t>
+      </w:r>
+      <w:r>
+        <w:t xml:space="preserve"> a </w:t>
+      </w:r>
+      <w:r>
+        <w:t>small part of the global community exists a population that use the brain-children of these tech giants for productive</w:t>
+      </w:r>
+      <w:r>
+        <w:t xml:space="preserve"> business</w:t>
+      </w:r>
+      <w:r>
+        <w:t xml:space="preserve"> activities and</w:t>
+      </w:r>
+      <w:r>
+        <w:t>/or workflow collaborations</w:t>
+      </w:r>
+      <w:r>
+        <w:t xml:space="preserve">. For others, scrolling through the updates and news of their social circle keeps them captivated and hypnotized. There have been many </w:t>
+      </w:r>
+      <w:r>
+        <w:t xml:space="preserve">realizations about </w:t>
+      </w:r>
+      <w:r>
+        <w:t>bad public interest [1]</w:t>
+      </w:r>
+      <w:r>
+        <w:t xml:space="preserve"> and the control that the big organizations have over the human mind.</w:t>
+      </w:r>
+      <w:r>
+        <w:t xml:space="preserve"> And so is the importance of Cognitive Training (CT) using certain BCIs [2]. Therefore,</w:t>
+      </w:r>
+      <w:r>
+        <w:t xml:space="preserve"> it begs the question, why isn’t a seamless and efficient input-output system</w:t>
+      </w:r>
+      <w:r>
+        <w:t>,</w:t>
+      </w:r>
+      <w:r>
+        <w:t xml:space="preserve"> dependent on a BCI, a popularly approved or </w:t>
+      </w:r>
+      <w:r>
+        <w:t xml:space="preserve">a </w:t>
+      </w:r>
+      <w:r>
+        <w:t>heard of</w:t>
+      </w:r>
+      <w:r>
+        <w:t>f</w:t>
+      </w:r>
+      <w:r>
+        <w:t xml:space="preserve"> utility?</w:t>
+      </w:r>
+      <w:r>
+        <w:t xml:space="preserve"> </w:t>
+      </w:r>
+      <w:r>
+        <w:t>Using the brain to provide specific action</w:t>
+      </w:r>
+      <w:r>
+        <w:t>s</w:t>
+      </w:r>
+      <w:r>
+        <w:t xml:space="preserve"> or comma</w:t>
+      </w:r>
+      <w:r>
+        <w:t>n</w:t>
+      </w:r>
+      <w:r>
+        <w:t>d</w:t>
+      </w:r>
+      <w:r>
+        <w:t>s</w:t>
+      </w:r>
+      <w:r>
+        <w:t xml:space="preserve"> </w:t>
+      </w:r>
+      <w:r>
+        <w:t>to the interface</w:t>
+      </w:r>
+      <w:r>
+        <w:t>, considering the above mechanism of EEG,</w:t>
+      </w:r>
+      <w:r>
+        <w:t xml:space="preserve"> </w:t>
+      </w:r>
+      <w:r>
+        <w:t>contains a vast array of problematic areas in aspects of existential measurability, signal-to-noise ratio, and seamlessness,</w:t>
+      </w:r>
+      <w:r>
+        <w:t xml:space="preserve"> i.e. EEG, which is held to be the center point of the BCI, lacks in providing clear</w:t>
+      </w:r>
+      <w:r>
+        <w:t xml:space="preserve"> distinction between inputs.</w:t>
+      </w:r>
+      <w:r>
+        <w:t xml:space="preserve"> </w:t>
+      </w:r>
+    </w:p>
+    <w:p>
+      <w:pPr>
+        <w:pStyle w:val="Heading1"/>
+        <w:spacing w:after="0" w:line="240" w:lineRule="auto"/>
+      </w:pPr>
+      <w:bookmarkStart w:id="29" w:name="_Toc440746949"/>
+      <w:bookmarkStart w:id="30" w:name="_Toc440747338"/>
+      <w:bookmarkStart w:id="31" w:name="_Toc440747364"/>
+      <w:bookmarkStart w:id="32" w:name="_Toc488853128"/>
+      <w:bookmarkStart w:id="33" w:name="_Toc506386182"/>
+      <w:bookmarkStart w:id="34" w:name="_Toc525517238"/>
+      <w:bookmarkStart w:id="35" w:name="_Toc21037355"/>
+      <w:r>
+        <w:t>Problem Solution</w:t>
+      </w:r>
       <w:bookmarkEnd w:id="29"/>
       <w:bookmarkEnd w:id="30"/>
-    </w:p>
-    <w:p>
-      <w:r>
-        <w:t>With the advent of millennialism, a decline in attention spans and dopamine infliction epidemic, have arisen problems that are at the core of society’s</w:t>
-      </w:r>
-      <w:r>
-        <w:t xml:space="preserve"> current situation</w:t>
-      </w:r>
-      <w:r>
-        <w:t>.</w:t>
-      </w:r>
-      <w:r>
-        <w:t xml:space="preserve"> Effortless and seamless social networking platforms </w:t>
-      </w:r>
-      <w:r>
-        <w:t>continue to grow and attract more and newer users towards in becoming part of the victims of social addiction</w:t>
-      </w:r>
-      <w:r>
-        <w:t>. People spend most of their time scrolling through these applications looking for self-appreciation and self-appraisal, causing habitual time wastage</w:t>
-      </w:r>
-      <w:r>
-        <w:t>. From</w:t>
-      </w:r>
-      <w:r>
-        <w:t xml:space="preserve"> a </w:t>
-      </w:r>
-      <w:r>
-        <w:t>small part of the global community exists a population that use the brain-children of these tech giants for productive</w:t>
-      </w:r>
-      <w:r>
-        <w:t xml:space="preserve"> business</w:t>
-      </w:r>
-      <w:r>
-        <w:t xml:space="preserve"> activities and</w:t>
-      </w:r>
-      <w:r>
-        <w:t>/or workflow collaborations</w:t>
-      </w:r>
-      <w:r>
-        <w:t xml:space="preserve">. For others, scrolling through the updates and news of their social circle keeps them captivated and hypnotized. There have been many </w:t>
-      </w:r>
-      <w:r>
-        <w:t xml:space="preserve">realizations about </w:t>
-      </w:r>
-      <w:r>
-        <w:t>bad public interest [1]</w:t>
-      </w:r>
-      <w:r>
-        <w:t xml:space="preserve"> and the control that the big organizations have over the human mind.</w:t>
-      </w:r>
-      <w:r>
-        <w:t xml:space="preserve"> And so is the importance of Cognitive Training (CT) using certain BCIs [2]. Therefore,</w:t>
-      </w:r>
-      <w:r>
-        <w:t xml:space="preserve"> it begs the question, why isn’t a seamless and efficient input-output system</w:t>
-      </w:r>
-      <w:r>
-        <w:t>,</w:t>
-      </w:r>
-      <w:r>
-        <w:t xml:space="preserve"> dependent on a BCI, a popularly approved or </w:t>
-      </w:r>
-      <w:r>
-        <w:t xml:space="preserve">a </w:t>
-      </w:r>
-      <w:r>
-        <w:t>heard of</w:t>
-      </w:r>
-      <w:r>
-        <w:t>f</w:t>
-      </w:r>
-      <w:r>
-        <w:t xml:space="preserve"> utility?</w:t>
-      </w:r>
-      <w:r>
-        <w:t xml:space="preserve"> </w:t>
-      </w:r>
-      <w:r>
-        <w:t>Using the brain to provide specific action</w:t>
-      </w:r>
-      <w:r>
-        <w:t>s</w:t>
-      </w:r>
-      <w:r>
-        <w:t xml:space="preserve"> or comma</w:t>
-      </w:r>
-      <w:r>
-        <w:t>n</w:t>
-      </w:r>
-      <w:r>
-        <w:t>d</w:t>
-      </w:r>
-      <w:r>
-        <w:t>s</w:t>
-      </w:r>
-      <w:r>
-        <w:t xml:space="preserve"> </w:t>
-      </w:r>
-      <w:r>
-        <w:t>to the interface</w:t>
-      </w:r>
-      <w:r>
-        <w:t>, considering the above mechanism of EEG,</w:t>
-      </w:r>
-      <w:r>
-        <w:t xml:space="preserve"> </w:t>
-      </w:r>
-      <w:r>
-        <w:t>contains a vast array of problematic areas in aspects of existential measurability, signal-to-noise ratio, and seamlessness,</w:t>
-      </w:r>
-      <w:r>
-        <w:t xml:space="preserve"> i.e. EEG, which is held to be the center point of the BCI, lacks in providing clear</w:t>
-      </w:r>
-      <w:r>
-        <w:t xml:space="preserve"> distinction between inputs.</w:t>
-      </w:r>
-      <w:r>
-        <w:t xml:space="preserve"> </w:t>
-      </w:r>
-    </w:p>
-    <w:p>
-      <w:pPr>
-        <w:pStyle w:val="Heading1"/>
-        <w:spacing w:after="0" w:line="240" w:lineRule="auto"/>
-      </w:pPr>
-      <w:bookmarkStart w:id="31" w:name="_Toc440746949"/>
-      <w:bookmarkStart w:id="32" w:name="_Toc440747338"/>
-      <w:bookmarkStart w:id="33" w:name="_Toc440747364"/>
-      <w:bookmarkStart w:id="34" w:name="_Toc488853128"/>
-      <w:bookmarkStart w:id="35" w:name="_Toc506386182"/>
-      <w:bookmarkStart w:id="36" w:name="_Toc525517238"/>
-      <w:bookmarkStart w:id="37" w:name="_Toc21037355"/>
-      <w:r>
-        <w:t>Problem Solution</w:t>
-      </w:r>
       <w:bookmarkEnd w:id="31"/>
       <w:bookmarkEnd w:id="32"/>
       <w:bookmarkEnd w:id="33"/>
+      <w:r>
+        <w:t xml:space="preserve"> for Proposed System</w:t>
+      </w:r>
       <w:bookmarkEnd w:id="34"/>
       <w:bookmarkEnd w:id="35"/>
-      <w:r>
-        <w:t xml:space="preserve"> for Proposed System</w:t>
-      </w:r>
-      <w:bookmarkEnd w:id="36"/>
-      <w:bookmarkEnd w:id="37"/>
     </w:p>
     <w:p>
       <w:r>
-        <w:t xml:space="preserve">The general scheme of the above proposed methodology i.e. entertainment incentivized training and specialized controlled training, can achieve sufficient augmentation in the problem’s situation. Self-awareness is important to fight any problem of similar nature, because the cause and resolve should belong in the same environment for a victor to evolve. Achieving self-awareness, and/or more ultimately the required effect for better trained and focused cognitive minds and less dopamine addicted individuals, a reasonably equipped BCI is important, given that it may gain as much public interest as required, and that it is seamless and efficient. Now, towards a more practical and specific perspective, previous modular implementations of the entire project can be held as research standpoints to merge top-of-the-line research and popular off-the-shelf production. Li et al.’15 </w:t>
+        <w:t xml:space="preserve">The general scheme of the above proposed methodology i.e. entertainment incentivized training and specialized controlled training, can achieve sufficient augmentation in the problem’s situation. Self-awareness is important to fight any problem of similar nature, because the cause and resolve should belong in the same environment for a victor to evolve. </w:t>
+      </w:r>
+      <w:r>
+        <w:lastRenderedPageBreak/>
+        <w:t xml:space="preserve">Achieving self-awareness, and/or more ultimately the required effect for better trained and focused cognitive minds and less dopamine addicted individuals, a reasonably equipped BCI is important, given that it may gain as much public interest as required, and that it is seamless and efficient. Now, towards a more practical and specific perspective, previous modular implementations of the entire project can be held as research standpoints to merge top-of-the-line research and popular off-the-shelf production. Li et al.’15 </w:t>
       </w:r>
       <w:r>
         <w:t xml:space="preserve">in </w:t>
@@ -4171,22 +4197,22 @@
       <w:r>
         <w:t xml:space="preserve"> </w:t>
       </w:r>
-      <w:bookmarkStart w:id="38" w:name="_Toc506386183"/>
-      <w:bookmarkStart w:id="39" w:name="_Toc525517239"/>
-      <w:bookmarkStart w:id="40" w:name="_Toc518865259"/>
+      <w:bookmarkStart w:id="36" w:name="_Toc506386183"/>
+      <w:bookmarkStart w:id="37" w:name="_Toc525517239"/>
+      <w:bookmarkStart w:id="38" w:name="_Toc518865259"/>
     </w:p>
     <w:p>
       <w:pPr>
         <w:pStyle w:val="Heading1"/>
         <w:spacing w:after="0" w:line="240" w:lineRule="auto"/>
       </w:pPr>
-      <w:bookmarkStart w:id="41" w:name="_Toc21037356"/>
+      <w:bookmarkStart w:id="39" w:name="_Toc21037356"/>
       <w:r>
         <w:t>Related System Analysis/Literature Review</w:t>
       </w:r>
-      <w:bookmarkEnd w:id="38"/>
+      <w:bookmarkEnd w:id="36"/>
+      <w:bookmarkEnd w:id="37"/>
       <w:bookmarkEnd w:id="39"/>
-      <w:bookmarkEnd w:id="41"/>
     </w:p>
     <w:p>
       <w:r>
@@ -4515,24 +4541,24 @@
         </w:tabs>
         <w:spacing w:after="0" w:line="240" w:lineRule="auto"/>
       </w:pPr>
-      <w:bookmarkStart w:id="42" w:name="_Toc440746950"/>
-      <w:bookmarkStart w:id="43" w:name="_Toc440747339"/>
-      <w:bookmarkStart w:id="44" w:name="_Toc440747365"/>
-      <w:bookmarkStart w:id="45" w:name="_Toc488853130"/>
-      <w:bookmarkStart w:id="46" w:name="_Toc506386184"/>
-      <w:bookmarkStart w:id="47" w:name="_Toc525517240"/>
-      <w:bookmarkStart w:id="48" w:name="_Toc21037357"/>
+      <w:bookmarkStart w:id="40" w:name="_Toc440746950"/>
+      <w:bookmarkStart w:id="41" w:name="_Toc440747339"/>
+      <w:bookmarkStart w:id="42" w:name="_Toc440747365"/>
+      <w:bookmarkStart w:id="43" w:name="_Toc488853130"/>
+      <w:bookmarkStart w:id="44" w:name="_Toc506386184"/>
+      <w:bookmarkStart w:id="45" w:name="_Toc525517240"/>
+      <w:bookmarkStart w:id="46" w:name="_Toc21037357"/>
+      <w:bookmarkEnd w:id="38"/>
+      <w:r>
+        <w:t>Advantages/Benefits of Proposed System</w:t>
+      </w:r>
       <w:bookmarkEnd w:id="40"/>
-      <w:r>
-        <w:t>Advantages/Benefits of Proposed System</w:t>
-      </w:r>
+      <w:bookmarkEnd w:id="41"/>
       <w:bookmarkEnd w:id="42"/>
       <w:bookmarkEnd w:id="43"/>
       <w:bookmarkEnd w:id="44"/>
       <w:bookmarkEnd w:id="45"/>
       <w:bookmarkEnd w:id="46"/>
-      <w:bookmarkEnd w:id="47"/>
-      <w:bookmarkEnd w:id="48"/>
     </w:p>
     <w:p>
       <w:pPr>
@@ -4542,7 +4568,7 @@
           <w:numId w:val="10"/>
         </w:numPr>
       </w:pPr>
-      <w:bookmarkStart w:id="49" w:name="_Toc518865260"/>
+      <w:bookmarkStart w:id="47" w:name="_Toc518865260"/>
       <w:r>
         <w:t xml:space="preserve">Users with availability of this application as parts of their daily lives can be more confident in their ability to focus </w:t>
       </w:r>
@@ -4568,24 +4594,24 @@
         <w:pStyle w:val="Heading1"/>
         <w:spacing w:after="0" w:line="240" w:lineRule="auto"/>
       </w:pPr>
-      <w:bookmarkStart w:id="50" w:name="_Toc440746951"/>
-      <w:bookmarkStart w:id="51" w:name="_Toc440747340"/>
-      <w:bookmarkStart w:id="52" w:name="_Toc440747366"/>
-      <w:bookmarkStart w:id="53" w:name="_Toc488853131"/>
-      <w:bookmarkStart w:id="54" w:name="_Toc506386185"/>
-      <w:bookmarkStart w:id="55" w:name="_Toc525517241"/>
-      <w:bookmarkStart w:id="56" w:name="_Toc21037358"/>
+      <w:bookmarkStart w:id="48" w:name="_Toc440746951"/>
+      <w:bookmarkStart w:id="49" w:name="_Toc440747340"/>
+      <w:bookmarkStart w:id="50" w:name="_Toc440747366"/>
+      <w:bookmarkStart w:id="51" w:name="_Toc488853131"/>
+      <w:bookmarkStart w:id="52" w:name="_Toc506386185"/>
+      <w:bookmarkStart w:id="53" w:name="_Toc525517241"/>
+      <w:bookmarkStart w:id="54" w:name="_Toc21037358"/>
+      <w:bookmarkEnd w:id="47"/>
+      <w:r>
+        <w:t>Scope</w:t>
+      </w:r>
+      <w:bookmarkEnd w:id="48"/>
       <w:bookmarkEnd w:id="49"/>
-      <w:r>
-        <w:t>Scope</w:t>
-      </w:r>
       <w:bookmarkEnd w:id="50"/>
       <w:bookmarkEnd w:id="51"/>
       <w:bookmarkEnd w:id="52"/>
       <w:bookmarkEnd w:id="53"/>
       <w:bookmarkEnd w:id="54"/>
-      <w:bookmarkEnd w:id="55"/>
-      <w:bookmarkEnd w:id="56"/>
     </w:p>
     <w:p>
       <w:r>
@@ -4776,32 +4802,32 @@
         <w:pStyle w:val="Heading1"/>
         <w:spacing w:after="0" w:line="240" w:lineRule="auto"/>
       </w:pPr>
-      <w:bookmarkStart w:id="57" w:name="_Toc468655177"/>
-      <w:bookmarkStart w:id="58" w:name="_Toc473561048"/>
-      <w:bookmarkStart w:id="59" w:name="_Toc473900870"/>
-      <w:bookmarkStart w:id="60" w:name="_Toc506386186"/>
-      <w:bookmarkStart w:id="61" w:name="_Toc525517242"/>
-      <w:bookmarkStart w:id="62" w:name="_Toc21037359"/>
+      <w:bookmarkStart w:id="55" w:name="_Toc468655177"/>
+      <w:bookmarkStart w:id="56" w:name="_Toc473561048"/>
+      <w:bookmarkStart w:id="57" w:name="_Toc473900870"/>
+      <w:bookmarkStart w:id="58" w:name="_Toc506386186"/>
+      <w:bookmarkStart w:id="59" w:name="_Toc525517242"/>
+      <w:bookmarkStart w:id="60" w:name="_Toc21037359"/>
       <w:r>
         <w:t>Modules</w:t>
       </w:r>
+      <w:bookmarkEnd w:id="55"/>
+      <w:bookmarkEnd w:id="56"/>
       <w:bookmarkEnd w:id="57"/>
       <w:bookmarkEnd w:id="58"/>
       <w:bookmarkEnd w:id="59"/>
       <w:bookmarkEnd w:id="60"/>
-      <w:bookmarkEnd w:id="61"/>
-      <w:bookmarkEnd w:id="62"/>
     </w:p>
     <w:p>
       <w:pPr>
         <w:pStyle w:val="Heading2"/>
         <w:jc w:val="left"/>
       </w:pPr>
-      <w:bookmarkStart w:id="63" w:name="_Toc21037360"/>
+      <w:bookmarkStart w:id="61" w:name="_Toc21037360"/>
       <w:r>
         <w:t>Module 1: Account Handling</w:t>
       </w:r>
-      <w:bookmarkEnd w:id="63"/>
+      <w:bookmarkEnd w:id="61"/>
     </w:p>
     <w:p>
       <w:r>
@@ -4836,7 +4862,7 @@
         <w:spacing w:line="240" w:lineRule="auto"/>
         <w:jc w:val="both"/>
       </w:pPr>
-      <w:bookmarkStart w:id="64" w:name="_Toc21037361"/>
+      <w:bookmarkStart w:id="62" w:name="_Toc21037361"/>
       <w:r>
         <w:t xml:space="preserve">Module </w:t>
       </w:r>
@@ -4846,7 +4872,7 @@
       <w:r>
         <w:t>: User Analytics and Statistics</w:t>
       </w:r>
-      <w:bookmarkEnd w:id="64"/>
+      <w:bookmarkEnd w:id="62"/>
     </w:p>
     <w:p>
       <w:pPr>
@@ -4915,8 +4941,9 @@
         <w:spacing w:line="240" w:lineRule="auto"/>
         <w:jc w:val="both"/>
       </w:pPr>
-      <w:bookmarkStart w:id="65" w:name="_Toc21037362"/>
-      <w:r>
+      <w:bookmarkStart w:id="63" w:name="_Toc21037362"/>
+      <w:r>
+        <w:lastRenderedPageBreak/>
         <w:t xml:space="preserve">Module </w:t>
       </w:r>
       <w:r>
@@ -4925,7 +4952,7 @@
       <w:r>
         <w:t>: Specialized Control Training</w:t>
       </w:r>
-      <w:bookmarkEnd w:id="65"/>
+      <w:bookmarkEnd w:id="63"/>
     </w:p>
     <w:p>
       <w:pPr>
@@ -4981,7 +5008,7 @@
         <w:spacing w:line="240" w:lineRule="auto"/>
         <w:jc w:val="both"/>
       </w:pPr>
-      <w:bookmarkStart w:id="66" w:name="_Toc21037363"/>
+      <w:bookmarkStart w:id="64" w:name="_Toc21037363"/>
       <w:r>
         <w:t xml:space="preserve">Module </w:t>
       </w:r>
@@ -4991,7 +5018,7 @@
       <w:r>
         <w:t>: Entertainment Incentivized Training</w:t>
       </w:r>
-      <w:bookmarkEnd w:id="66"/>
+      <w:bookmarkEnd w:id="64"/>
     </w:p>
     <w:p>
       <w:pPr>
@@ -5047,16 +5074,16 @@
         <w:spacing w:line="240" w:lineRule="auto"/>
         <w:jc w:val="both"/>
       </w:pPr>
-      <w:bookmarkStart w:id="67" w:name="_Toc468655178"/>
-      <w:bookmarkStart w:id="68" w:name="_Toc473561050"/>
-      <w:bookmarkStart w:id="69" w:name="_Toc473900871"/>
-      <w:bookmarkStart w:id="70" w:name="_Toc506386187"/>
-      <w:bookmarkStart w:id="71" w:name="_Toc525517243"/>
-      <w:bookmarkStart w:id="72" w:name="_Toc21037364"/>
-      <w:bookmarkStart w:id="73" w:name="_Toc488853132"/>
-      <w:bookmarkStart w:id="74" w:name="_Toc506386193"/>
-      <w:bookmarkStart w:id="75" w:name="_Toc525517250"/>
-      <w:bookmarkStart w:id="76" w:name="_Toc518865262"/>
+      <w:bookmarkStart w:id="65" w:name="_Toc468655178"/>
+      <w:bookmarkStart w:id="66" w:name="_Toc473561050"/>
+      <w:bookmarkStart w:id="67" w:name="_Toc473900871"/>
+      <w:bookmarkStart w:id="68" w:name="_Toc506386187"/>
+      <w:bookmarkStart w:id="69" w:name="_Toc525517243"/>
+      <w:bookmarkStart w:id="70" w:name="_Toc21037364"/>
+      <w:bookmarkStart w:id="71" w:name="_Toc488853132"/>
+      <w:bookmarkStart w:id="72" w:name="_Toc506386193"/>
+      <w:bookmarkStart w:id="73" w:name="_Toc525517250"/>
+      <w:bookmarkStart w:id="74" w:name="_Toc518865262"/>
       <w:r>
         <w:t xml:space="preserve">Module </w:t>
       </w:r>
@@ -5066,21 +5093,21 @@
       <w:r>
         <w:t>:</w:t>
       </w:r>
+      <w:bookmarkEnd w:id="65"/>
+      <w:bookmarkEnd w:id="66"/>
       <w:bookmarkEnd w:id="67"/>
+      <w:r>
+        <w:t xml:space="preserve">  </w:t>
+      </w:r>
       <w:bookmarkEnd w:id="68"/>
       <w:bookmarkEnd w:id="69"/>
       <w:r>
-        <w:t xml:space="preserve">  </w:t>
+        <w:t xml:space="preserve">EEG </w:t>
+      </w:r>
+      <w:r>
+        <w:t>Feature Extraction</w:t>
       </w:r>
       <w:bookmarkEnd w:id="70"/>
-      <w:bookmarkEnd w:id="71"/>
-      <w:r>
-        <w:t xml:space="preserve">EEG </w:t>
-      </w:r>
-      <w:r>
-        <w:t>Feature Extraction</w:t>
-      </w:r>
-      <w:bookmarkEnd w:id="72"/>
     </w:p>
     <w:p>
       <w:r>
@@ -5098,7 +5125,12 @@
         <w:jc w:val="left"/>
       </w:pPr>
       <w:r>
-        <w:t>Labelled dataset collection and/or generation for supervised learning</w:t>
+        <w:t>Labelled dataset coll</w:t>
+      </w:r>
+      <w:bookmarkStart w:id="75" w:name="_GoBack"/>
+      <w:bookmarkEnd w:id="75"/>
+      <w:r>
+        <w:t>ection and/or generation for supervised learning</w:t>
       </w:r>
     </w:p>
     <w:p>
@@ -5135,7 +5167,7 @@
         <w:spacing w:line="240" w:lineRule="auto"/>
         <w:jc w:val="both"/>
       </w:pPr>
-      <w:bookmarkStart w:id="77" w:name="_Toc21037365"/>
+      <w:bookmarkStart w:id="76" w:name="_Toc21037365"/>
       <w:r>
         <w:t xml:space="preserve">Module </w:t>
       </w:r>
@@ -5148,7 +5180,7 @@
       <w:r>
         <w:t>Database Handling</w:t>
       </w:r>
-      <w:bookmarkEnd w:id="77"/>
+      <w:bookmarkEnd w:id="76"/>
     </w:p>
     <w:p>
       <w:r>
@@ -5168,14 +5200,14 @@
         <w:pStyle w:val="Heading1"/>
         <w:spacing w:after="0" w:line="240" w:lineRule="auto"/>
       </w:pPr>
-      <w:bookmarkStart w:id="78" w:name="_Toc21037366"/>
+      <w:bookmarkStart w:id="77" w:name="_Toc21037366"/>
       <w:r>
         <w:t>System Limitations/Constraints</w:t>
       </w:r>
+      <w:bookmarkEnd w:id="71"/>
+      <w:bookmarkEnd w:id="72"/>
       <w:bookmarkEnd w:id="73"/>
-      <w:bookmarkEnd w:id="74"/>
-      <w:bookmarkEnd w:id="75"/>
-      <w:bookmarkEnd w:id="78"/>
+      <w:bookmarkEnd w:id="77"/>
     </w:p>
     <w:p>
       <w:pPr>
@@ -5188,12 +5220,12 @@
           <w:bCs/>
         </w:rPr>
       </w:pPr>
-      <w:bookmarkStart w:id="79" w:name="_Toc440746953"/>
-      <w:bookmarkStart w:id="80" w:name="_Toc440747342"/>
-      <w:bookmarkStart w:id="81" w:name="_Toc440747368"/>
-      <w:bookmarkStart w:id="82" w:name="_Toc488853134"/>
-      <w:bookmarkStart w:id="83" w:name="_Toc506386195"/>
-      <w:bookmarkStart w:id="84" w:name="_Toc525517253"/>
+      <w:bookmarkStart w:id="78" w:name="_Toc440746953"/>
+      <w:bookmarkStart w:id="79" w:name="_Toc440747342"/>
+      <w:bookmarkStart w:id="80" w:name="_Toc440747368"/>
+      <w:bookmarkStart w:id="81" w:name="_Toc488853134"/>
+      <w:bookmarkStart w:id="82" w:name="_Toc506386195"/>
+      <w:bookmarkStart w:id="83" w:name="_Toc525517253"/>
       <w:r>
         <w:rPr>
           <w:bCs/>
@@ -5256,11 +5288,11 @@
           <w:bCs/>
         </w:rPr>
       </w:pPr>
-      <w:bookmarkStart w:id="85" w:name="_Toc21037367"/>
+      <w:bookmarkStart w:id="84" w:name="_Toc21037367"/>
       <w:r>
         <w:t>Commercial Aspect</w:t>
       </w:r>
-      <w:bookmarkEnd w:id="85"/>
+      <w:bookmarkEnd w:id="84"/>
     </w:p>
     <w:p>
       <w:r>
@@ -5270,7 +5302,11 @@
         <w:t xml:space="preserve"> as members of the same research framework and hence computer science terminology</w:t>
       </w:r>
       <w:r>
-        <w:t xml:space="preserve">, than as market terminology, but the evolution of the latter into a market terminology is because the availability of social networking platforms. This is not to claim that under the scope of the umbrella of this project </w:t>
+        <w:t xml:space="preserve">, than as market terminology, but the evolution of the latter into a market terminology is because the availability of social networking platforms. This is not to claim that under the scope of the </w:t>
+      </w:r>
+      <w:r>
+        <w:lastRenderedPageBreak/>
+        <w:t xml:space="preserve">umbrella of this project </w:t>
       </w:r>
       <w:r>
         <w:t>out</w:t>
@@ -5440,17 +5476,17 @@
         <w:pStyle w:val="Heading1"/>
         <w:spacing w:before="0" w:after="0" w:line="240" w:lineRule="auto"/>
       </w:pPr>
-      <w:bookmarkStart w:id="86" w:name="_Toc21037368"/>
+      <w:bookmarkStart w:id="85" w:name="_Toc21037368"/>
       <w:r>
         <w:t>Tools and Technologies</w:t>
       </w:r>
+      <w:bookmarkEnd w:id="78"/>
       <w:bookmarkEnd w:id="79"/>
       <w:bookmarkEnd w:id="80"/>
       <w:bookmarkEnd w:id="81"/>
       <w:bookmarkEnd w:id="82"/>
       <w:bookmarkEnd w:id="83"/>
-      <w:bookmarkEnd w:id="84"/>
-      <w:bookmarkEnd w:id="86"/>
+      <w:bookmarkEnd w:id="85"/>
     </w:p>
     <w:p>
       <w:pPr>
@@ -6035,10 +6071,10 @@
           <w:sz w:val="24"/>
         </w:rPr>
       </w:pPr>
-      <w:bookmarkStart w:id="87" w:name="_Toc488853135"/>
-      <w:bookmarkStart w:id="88" w:name="_Toc506386196"/>
-      <w:bookmarkStart w:id="89" w:name="_Toc525517254"/>
-      <w:bookmarkEnd w:id="76"/>
+      <w:bookmarkStart w:id="86" w:name="_Toc488853135"/>
+      <w:bookmarkStart w:id="87" w:name="_Toc506386196"/>
+      <w:bookmarkStart w:id="88" w:name="_Toc525517254"/>
+      <w:bookmarkEnd w:id="74"/>
     </w:p>
     <w:p>
       <w:pPr>
@@ -6054,15 +6090,16 @@
         <w:br w:type="page"/>
       </w:r>
     </w:p>
+    <w:bookmarkStart w:id="89" w:name="_Toc21037369"/>
     <w:p>
       <w:pPr>
         <w:pStyle w:val="Heading1"/>
       </w:pPr>
-      <w:bookmarkStart w:id="90" w:name="_Toc21037369"/>
       <w:r>
         <w:rPr>
           <w:noProof/>
         </w:rPr>
+        <w:lastRenderedPageBreak/>
         <mc:AlternateContent>
           <mc:Choice Requires="wps">
             <w:drawing>
@@ -6127,7 +6164,7 @@
               </wp:anchor>
             </w:drawing>
           </mc:Choice>
-          <mc:Fallback>
+          <mc:Fallback xmlns:w16cid="http://schemas.microsoft.com/office/word/2016/wordml/cid" xmlns:am3d="http://schemas.microsoft.com/office/drawing/2017/model3d" xmlns:aink="http://schemas.microsoft.com/office/drawing/2016/ink" xmlns:cx8="http://schemas.microsoft.com/office/drawing/2016/5/14/chartex" xmlns:cx7="http://schemas.microsoft.com/office/drawing/2016/5/13/chartex" xmlns:cx6="http://schemas.microsoft.com/office/drawing/2016/5/12/chartex" xmlns:cx5="http://schemas.microsoft.com/office/drawing/2016/5/11/chartex" xmlns:cx4="http://schemas.microsoft.com/office/drawing/2016/5/10/chartex" xmlns:cx3="http://schemas.microsoft.com/office/drawing/2016/5/9/chartex" xmlns:cx2="http://schemas.microsoft.com/office/drawing/2015/10/21/chartex" xmlns:cx1="http://schemas.microsoft.com/office/drawing/2015/9/8/chartex">
             <w:pict>
               <v:shape w14:anchorId="2AF172AB" id="Text Box 5" o:spid="_x0000_s1031" type="#_x0000_t202" style="position:absolute;left:0;text-align:left;margin-left:-.2pt;margin-top:341.85pt;width:155.1pt;height:.05pt;z-index:251693056;visibility:visible;mso-wrap-style:square;mso-wrap-distance-left:9pt;mso-wrap-distance-top:0;mso-wrap-distance-right:9pt;mso-wrap-distance-bottom:0;mso-position-horizontal:absolute;mso-position-horizontal-relative:text;mso-position-vertical:absolute;mso-position-vertical-relative:text;v-text-anchor:top" o:gfxdata="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" stroked="f">
                 <v:textbox style="mso-fit-shape-to-text:t" inset="0,0,0,0">
@@ -6222,7 +6259,7 @@
               </wp:anchor>
             </w:drawing>
           </mc:Choice>
-          <mc:Fallback>
+          <mc:Fallback xmlns:w16cid="http://schemas.microsoft.com/office/word/2016/wordml/cid" xmlns:am3d="http://schemas.microsoft.com/office/drawing/2017/model3d" xmlns:aink="http://schemas.microsoft.com/office/drawing/2016/ink" xmlns:cx8="http://schemas.microsoft.com/office/drawing/2016/5/14/chartex" xmlns:cx7="http://schemas.microsoft.com/office/drawing/2016/5/13/chartex" xmlns:cx6="http://schemas.microsoft.com/office/drawing/2016/5/12/chartex" xmlns:cx5="http://schemas.microsoft.com/office/drawing/2016/5/11/chartex" xmlns:cx4="http://schemas.microsoft.com/office/drawing/2016/5/10/chartex" xmlns:cx3="http://schemas.microsoft.com/office/drawing/2016/5/9/chartex" xmlns:cx2="http://schemas.microsoft.com/office/drawing/2015/10/21/chartex" xmlns:cx1="http://schemas.microsoft.com/office/drawing/2015/9/8/chartex">
             <w:pict>
               <v:shape w14:anchorId="5A01D00D" id="Text Box 16" o:spid="_x0000_s1032" type="#_x0000_t202" style="position:absolute;left:0;text-align:left;margin-left:327.35pt;margin-top:342.65pt;width:155.05pt;height:.05pt;z-index:251697152;visibility:visible;mso-wrap-style:square;mso-wrap-distance-left:9pt;mso-wrap-distance-top:0;mso-wrap-distance-right:9pt;mso-wrap-distance-bottom:0;mso-position-horizontal:absolute;mso-position-horizontal-relative:text;mso-position-vertical:absolute;mso-position-vertical-relative:text;v-text-anchor:top" o:gfxdata="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" stroked="f">
                 <v:textbox style="mso-fit-shape-to-text:t" inset="0,0,0,0">
@@ -6362,7 +6399,7 @@
               </wp:anchor>
             </w:drawing>
           </mc:Choice>
-          <mc:Fallback>
+          <mc:Fallback xmlns:w16cid="http://schemas.microsoft.com/office/word/2016/wordml/cid" xmlns:am3d="http://schemas.microsoft.com/office/drawing/2017/model3d" xmlns:aink="http://schemas.microsoft.com/office/drawing/2016/ink" xmlns:cx8="http://schemas.microsoft.com/office/drawing/2016/5/14/chartex" xmlns:cx7="http://schemas.microsoft.com/office/drawing/2016/5/13/chartex" xmlns:cx6="http://schemas.microsoft.com/office/drawing/2016/5/12/chartex" xmlns:cx5="http://schemas.microsoft.com/office/drawing/2016/5/11/chartex" xmlns:cx4="http://schemas.microsoft.com/office/drawing/2016/5/10/chartex" xmlns:cx3="http://schemas.microsoft.com/office/drawing/2016/5/9/chartex" xmlns:cx2="http://schemas.microsoft.com/office/drawing/2015/10/21/chartex" xmlns:cx1="http://schemas.microsoft.com/office/drawing/2015/9/8/chartex">
             <w:pict>
               <v:group w14:anchorId="001839AA" id="Group 4" o:spid="_x0000_s1026" style="position:absolute;margin-left:333.35pt;margin-top:42pt;width:133.05pt;height:264.2pt;z-index:251676672;mso-position-horizontal-relative:margin;mso-width-relative:margin;mso-height-relative:margin" coordsize="25276,50153" o:gfxdata="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">
                 <v:shape id="Picture 11" o:spid="_x0000_s1027" type="#_x0000_t75" style="position:absolute;width:25276;height:50153;visibility:visible;mso-wrap-style:square" o:gfxdata="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">
@@ -6446,7 +6483,7 @@
               </wp:anchor>
             </w:drawing>
           </mc:Choice>
-          <mc:Fallback>
+          <mc:Fallback xmlns:w16cid="http://schemas.microsoft.com/office/word/2016/wordml/cid" xmlns:am3d="http://schemas.microsoft.com/office/drawing/2017/model3d" xmlns:aink="http://schemas.microsoft.com/office/drawing/2016/ink" xmlns:cx8="http://schemas.microsoft.com/office/drawing/2016/5/14/chartex" xmlns:cx7="http://schemas.microsoft.com/office/drawing/2016/5/13/chartex" xmlns:cx6="http://schemas.microsoft.com/office/drawing/2016/5/12/chartex" xmlns:cx5="http://schemas.microsoft.com/office/drawing/2016/5/11/chartex" xmlns:cx4="http://schemas.microsoft.com/office/drawing/2016/5/10/chartex" xmlns:cx3="http://schemas.microsoft.com/office/drawing/2016/5/9/chartex" xmlns:cx2="http://schemas.microsoft.com/office/drawing/2015/10/21/chartex" xmlns:cx1="http://schemas.microsoft.com/office/drawing/2015/9/8/chartex">
             <w:pict>
               <v:shape w14:anchorId="1EA31E4A" id="Text Box 6" o:spid="_x0000_s1033" type="#_x0000_t202" style="position:absolute;left:0;text-align:left;margin-left:163.65pt;margin-top:342.8pt;width:155.1pt;height:.05pt;z-index:251695104;visibility:visible;mso-wrap-style:square;mso-wrap-distance-left:9pt;mso-wrap-distance-top:0;mso-wrap-distance-right:9pt;mso-wrap-distance-bottom:0;mso-position-horizontal:absolute;mso-position-horizontal-relative:text;mso-position-vertical:absolute;mso-position-vertical-relative:text;v-text-anchor:top" o:gfxdata="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" stroked="f">
                 <v:textbox style="mso-fit-shape-to-text:t" inset="0,0,0,0">
@@ -6586,7 +6623,7 @@
               </wp:anchor>
             </w:drawing>
           </mc:Choice>
-          <mc:Fallback>
+          <mc:Fallback xmlns:w16cid="http://schemas.microsoft.com/office/word/2016/wordml/cid" xmlns:am3d="http://schemas.microsoft.com/office/drawing/2017/model3d" xmlns:aink="http://schemas.microsoft.com/office/drawing/2016/ink" xmlns:cx8="http://schemas.microsoft.com/office/drawing/2016/5/14/chartex" xmlns:cx7="http://schemas.microsoft.com/office/drawing/2016/5/13/chartex" xmlns:cx6="http://schemas.microsoft.com/office/drawing/2016/5/12/chartex" xmlns:cx5="http://schemas.microsoft.com/office/drawing/2016/5/11/chartex" xmlns:cx4="http://schemas.microsoft.com/office/drawing/2016/5/10/chartex" xmlns:cx3="http://schemas.microsoft.com/office/drawing/2016/5/9/chartex" xmlns:cx2="http://schemas.microsoft.com/office/drawing/2015/10/21/chartex" xmlns:cx1="http://schemas.microsoft.com/office/drawing/2015/9/8/chartex">
             <w:pict>
               <v:group w14:anchorId="3C87E434" id="Group 2" o:spid="_x0000_s1026" style="position:absolute;margin-left:169.7pt;margin-top:42pt;width:133.1pt;height:264.1pt;z-index:251674624;mso-position-horizontal-relative:margin;mso-width-relative:margin;mso-height-relative:margin" coordsize="25276,50153" o:gfxdata="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">
                 <v:shape id="Picture 8" o:spid="_x0000_s1027" type="#_x0000_t75" style="position:absolute;width:25276;height:50153;visibility:visible;mso-wrap-style:square" o:gfxdata="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">
@@ -6604,7 +6641,7 @@
       <w:r>
         <w:t>Mockups</w:t>
       </w:r>
-      <w:bookmarkEnd w:id="90"/>
+      <w:bookmarkEnd w:id="89"/>
     </w:p>
     <w:p>
       <w:r>
@@ -6675,7 +6712,7 @@
               </wp:anchor>
             </w:drawing>
           </mc:Choice>
-          <mc:Fallback>
+          <mc:Fallback xmlns:w16cid="http://schemas.microsoft.com/office/word/2016/wordml/cid" xmlns:am3d="http://schemas.microsoft.com/office/drawing/2017/model3d" xmlns:aink="http://schemas.microsoft.com/office/drawing/2016/ink" xmlns:cx8="http://schemas.microsoft.com/office/drawing/2016/5/14/chartex" xmlns:cx7="http://schemas.microsoft.com/office/drawing/2016/5/13/chartex" xmlns:cx6="http://schemas.microsoft.com/office/drawing/2016/5/12/chartex" xmlns:cx5="http://schemas.microsoft.com/office/drawing/2016/5/11/chartex" xmlns:cx4="http://schemas.microsoft.com/office/drawing/2016/5/10/chartex" xmlns:cx3="http://schemas.microsoft.com/office/drawing/2016/5/9/chartex" xmlns:cx2="http://schemas.microsoft.com/office/drawing/2015/10/21/chartex" xmlns:cx1="http://schemas.microsoft.com/office/drawing/2015/9/8/chartex">
             <w:pict>
               <v:shape w14:anchorId="274B1F3F" id="Text Box 18" o:spid="_x0000_s1034" type="#_x0000_t202" style="position:absolute;left:0;text-align:left;margin-left:-4.25pt;margin-top:632.15pt;width:147pt;height:.05pt;z-index:251699200;visibility:visible;mso-wrap-style:square;mso-wrap-distance-left:9pt;mso-wrap-distance-top:0;mso-wrap-distance-right:9pt;mso-wrap-distance-bottom:0;mso-position-horizontal:absolute;mso-position-horizontal-relative:text;mso-position-vertical:absolute;mso-position-vertical-relative:text;v-text-anchor:top" o:gfxdata="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" stroked="f">
                 <v:textbox style="mso-fit-shape-to-text:t" inset="0,0,0,0">
@@ -6768,7 +6805,7 @@
               </wp:anchor>
             </w:drawing>
           </mc:Choice>
-          <mc:Fallback>
+          <mc:Fallback xmlns:w16cid="http://schemas.microsoft.com/office/word/2016/wordml/cid" xmlns:am3d="http://schemas.microsoft.com/office/drawing/2017/model3d" xmlns:aink="http://schemas.microsoft.com/office/drawing/2016/ink" xmlns:cx8="http://schemas.microsoft.com/office/drawing/2016/5/14/chartex" xmlns:cx7="http://schemas.microsoft.com/office/drawing/2016/5/13/chartex" xmlns:cx6="http://schemas.microsoft.com/office/drawing/2016/5/12/chartex" xmlns:cx5="http://schemas.microsoft.com/office/drawing/2016/5/11/chartex" xmlns:cx4="http://schemas.microsoft.com/office/drawing/2016/5/10/chartex" xmlns:cx3="http://schemas.microsoft.com/office/drawing/2016/5/9/chartex" xmlns:cx2="http://schemas.microsoft.com/office/drawing/2015/10/21/chartex" xmlns:cx1="http://schemas.microsoft.com/office/drawing/2015/9/8/chartex">
             <w:pict>
               <v:shape w14:anchorId="2EF92314" id="Text Box 20" o:spid="_x0000_s1035" type="#_x0000_t202" style="position:absolute;left:0;text-align:left;margin-left:326.4pt;margin-top:632.45pt;width:146.15pt;height:.05pt;z-index:251703296;visibility:visible;mso-wrap-style:square;mso-wrap-distance-left:9pt;mso-wrap-distance-top:0;mso-wrap-distance-right:9pt;mso-wrap-distance-bottom:0;mso-position-horizontal:absolute;mso-position-horizontal-relative:text;mso-position-vertical:absolute;mso-position-vertical-relative:text;v-text-anchor:top" o:gfxdata="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" stroked="f">
                 <v:textbox style="mso-fit-shape-to-text:t" inset="0,0,0,0">
@@ -6907,7 +6944,7 @@
               </wp:anchor>
             </w:drawing>
           </mc:Choice>
-          <mc:Fallback>
+          <mc:Fallback xmlns:w16cid="http://schemas.microsoft.com/office/word/2016/wordml/cid" xmlns:am3d="http://schemas.microsoft.com/office/drawing/2017/model3d" xmlns:aink="http://schemas.microsoft.com/office/drawing/2016/ink" xmlns:cx8="http://schemas.microsoft.com/office/drawing/2016/5/14/chartex" xmlns:cx7="http://schemas.microsoft.com/office/drawing/2016/5/13/chartex" xmlns:cx6="http://schemas.microsoft.com/office/drawing/2016/5/12/chartex" xmlns:cx5="http://schemas.microsoft.com/office/drawing/2016/5/11/chartex" xmlns:cx4="http://schemas.microsoft.com/office/drawing/2016/5/10/chartex" xmlns:cx3="http://schemas.microsoft.com/office/drawing/2016/5/9/chartex" xmlns:cx2="http://schemas.microsoft.com/office/drawing/2015/10/21/chartex" xmlns:cx1="http://schemas.microsoft.com/office/drawing/2015/9/8/chartex">
             <w:pict>
               <v:group w14:anchorId="4E60DBCC" id="Group 3" o:spid="_x0000_s1026" style="position:absolute;margin-left:332.45pt;margin-top:349.75pt;width:133.9pt;height:265.7pt;z-index:251682816;mso-position-horizontal-relative:margin;mso-width-relative:margin;mso-height-relative:margin" coordsize="25276,50153" o:gfxdata="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">
                 <v:shape id="Picture 32" o:spid="_x0000_s1027" type="#_x0000_t75" style="position:absolute;width:25276;height:50153;visibility:visible;mso-wrap-style:square" o:gfxdata="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">
@@ -6990,7 +7027,7 @@
               </wp:anchor>
             </w:drawing>
           </mc:Choice>
-          <mc:Fallback>
+          <mc:Fallback xmlns:w16cid="http://schemas.microsoft.com/office/word/2016/wordml/cid" xmlns:am3d="http://schemas.microsoft.com/office/drawing/2017/model3d" xmlns:aink="http://schemas.microsoft.com/office/drawing/2016/ink" xmlns:cx8="http://schemas.microsoft.com/office/drawing/2016/5/14/chartex" xmlns:cx7="http://schemas.microsoft.com/office/drawing/2016/5/13/chartex" xmlns:cx6="http://schemas.microsoft.com/office/drawing/2016/5/12/chartex" xmlns:cx5="http://schemas.microsoft.com/office/drawing/2016/5/11/chartex" xmlns:cx4="http://schemas.microsoft.com/office/drawing/2016/5/10/chartex" xmlns:cx3="http://schemas.microsoft.com/office/drawing/2016/5/9/chartex" xmlns:cx2="http://schemas.microsoft.com/office/drawing/2015/10/21/chartex" xmlns:cx1="http://schemas.microsoft.com/office/drawing/2015/9/8/chartex">
             <w:pict>
               <v:shape w14:anchorId="090F89B6" id="Text Box 19" o:spid="_x0000_s1036" type="#_x0000_t202" style="position:absolute;left:0;text-align:left;margin-left:162.7pt;margin-top:632.85pt;width:147pt;height:.05pt;z-index:251701248;visibility:visible;mso-wrap-style:square;mso-wrap-distance-left:9pt;mso-wrap-distance-top:0;mso-wrap-distance-right:9pt;mso-wrap-distance-bottom:0;mso-position-horizontal:absolute;mso-position-horizontal-relative:text;mso-position-vertical:absolute;mso-position-vertical-relative:text;v-text-anchor:top" o:gfxdata="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" stroked="f">
                 <v:textbox style="mso-fit-shape-to-text:t" inset="0,0,0,0">
@@ -7129,7 +7166,7 @@
               </wp:anchor>
             </w:drawing>
           </mc:Choice>
-          <mc:Fallback>
+          <mc:Fallback xmlns:w16cid="http://schemas.microsoft.com/office/word/2016/wordml/cid" xmlns:am3d="http://schemas.microsoft.com/office/drawing/2017/model3d" xmlns:aink="http://schemas.microsoft.com/office/drawing/2016/ink" xmlns:cx8="http://schemas.microsoft.com/office/drawing/2016/5/14/chartex" xmlns:cx7="http://schemas.microsoft.com/office/drawing/2016/5/13/chartex" xmlns:cx6="http://schemas.microsoft.com/office/drawing/2016/5/12/chartex" xmlns:cx5="http://schemas.microsoft.com/office/drawing/2016/5/11/chartex" xmlns:cx4="http://schemas.microsoft.com/office/drawing/2016/5/10/chartex" xmlns:cx3="http://schemas.microsoft.com/office/drawing/2016/5/9/chartex" xmlns:cx2="http://schemas.microsoft.com/office/drawing/2015/10/21/chartex" xmlns:cx1="http://schemas.microsoft.com/office/drawing/2015/9/8/chartex">
             <w:pict>
               <v:group w14:anchorId="7312B228" id="Group 6" o:spid="_x0000_s1026" style="position:absolute;margin-left:168.85pt;margin-top:348.85pt;width:134.7pt;height:267.3pt;z-index:251680768;mso-position-horizontal-relative:margin;mso-width-relative:margin;mso-height-relative:margin" coordsize="25276,50153" o:gfxdata="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">
                 <v:shape id="Picture 28" o:spid="_x0000_s1027" type="#_x0000_t75" style="position:absolute;width:25276;height:50153;visibility:visible;mso-wrap-style:square" o:gfxdata="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">
@@ -7270,7 +7307,7 @@
               </wp:anchor>
             </w:drawing>
           </mc:Choice>
-          <mc:Fallback>
+          <mc:Fallback xmlns:w16cid="http://schemas.microsoft.com/office/word/2016/wordml/cid" xmlns:am3d="http://schemas.microsoft.com/office/drawing/2017/model3d" xmlns:aink="http://schemas.microsoft.com/office/drawing/2016/ink" xmlns:cx8="http://schemas.microsoft.com/office/drawing/2016/5/14/chartex" xmlns:cx7="http://schemas.microsoft.com/office/drawing/2016/5/13/chartex" xmlns:cx6="http://schemas.microsoft.com/office/drawing/2016/5/12/chartex" xmlns:cx5="http://schemas.microsoft.com/office/drawing/2016/5/11/chartex" xmlns:cx4="http://schemas.microsoft.com/office/drawing/2016/5/10/chartex" xmlns:cx3="http://schemas.microsoft.com/office/drawing/2016/5/9/chartex" xmlns:cx2="http://schemas.microsoft.com/office/drawing/2015/10/21/chartex" xmlns:cx1="http://schemas.microsoft.com/office/drawing/2015/9/8/chartex">
             <w:pict>
               <v:group w14:anchorId="0C370A71" id="Group 3" o:spid="_x0000_s1026" style="position:absolute;margin-left:6.1pt;margin-top:12.1pt;width:133.1pt;height:264.2pt;z-index:251672576;mso-width-relative:margin;mso-height-relative:margin" coordsize="25276,50153" o:gfxdata="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">
                 <v:shape id="Picture 2" o:spid="_x0000_s1027" type="#_x0000_t75" style="position:absolute;width:25276;height:50153;visibility:visible;mso-wrap-style:square" o:gfxdata="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">
@@ -7401,7 +7438,7 @@
               </wp:anchor>
             </w:drawing>
           </mc:Choice>
-          <mc:Fallback>
+          <mc:Fallback xmlns:w16cid="http://schemas.microsoft.com/office/word/2016/wordml/cid" xmlns:am3d="http://schemas.microsoft.com/office/drawing/2017/model3d" xmlns:aink="http://schemas.microsoft.com/office/drawing/2016/ink" xmlns:cx8="http://schemas.microsoft.com/office/drawing/2016/5/14/chartex" xmlns:cx7="http://schemas.microsoft.com/office/drawing/2016/5/13/chartex" xmlns:cx6="http://schemas.microsoft.com/office/drawing/2016/5/12/chartex" xmlns:cx5="http://schemas.microsoft.com/office/drawing/2016/5/11/chartex" xmlns:cx4="http://schemas.microsoft.com/office/drawing/2016/5/10/chartex" xmlns:cx3="http://schemas.microsoft.com/office/drawing/2016/5/9/chartex" xmlns:cx2="http://schemas.microsoft.com/office/drawing/2015/10/21/chartex" xmlns:cx1="http://schemas.microsoft.com/office/drawing/2015/9/8/chartex">
             <w:pict>
               <v:group w14:anchorId="06D1CD25" id="Group 7" o:spid="_x0000_s1026" style="position:absolute;margin-left:-3.15pt;margin-top:50.25pt;width:134.7pt;height:267.4pt;z-index:251678720;mso-position-horizontal-relative:margin;mso-width-relative:margin;mso-height-relative:margin" coordsize="25276,50153" o:gfxdata="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">
                 <v:shape id="Picture 25" o:spid="_x0000_s1027" type="#_x0000_t75" style="position:absolute;width:25276;height:50153;visibility:visible;mso-wrap-style:square" o:gfxdata="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">
@@ -7424,17 +7461,17 @@
         <w:pStyle w:val="Heading1"/>
         <w:spacing w:before="0" w:after="0" w:line="240" w:lineRule="auto"/>
       </w:pPr>
-      <w:bookmarkStart w:id="91" w:name="_Toc21037370"/>
+      <w:bookmarkStart w:id="90" w:name="_Toc21037370"/>
       <w:r>
         <w:t>Project Stakeholders</w:t>
       </w:r>
+      <w:bookmarkEnd w:id="86"/>
+      <w:r>
+        <w:t xml:space="preserve"> and Roles</w:t>
+      </w:r>
       <w:bookmarkEnd w:id="87"/>
-      <w:r>
-        <w:t xml:space="preserve"> and Roles</w:t>
-      </w:r>
       <w:bookmarkEnd w:id="88"/>
-      <w:bookmarkEnd w:id="89"/>
-      <w:bookmarkEnd w:id="91"/>
+      <w:bookmarkEnd w:id="90"/>
     </w:p>
     <w:p>
       <w:pPr>
@@ -7642,17 +7679,17 @@
         </w:tabs>
         <w:spacing w:after="0" w:line="240" w:lineRule="auto"/>
       </w:pPr>
-      <w:bookmarkStart w:id="92" w:name="_Toc506386199"/>
-      <w:bookmarkStart w:id="93" w:name="_Toc525517256"/>
-      <w:bookmarkStart w:id="94" w:name="_Toc21037371"/>
-      <w:bookmarkStart w:id="95" w:name="_Toc464735241"/>
-      <w:bookmarkStart w:id="96" w:name="_Toc518865264"/>
+      <w:bookmarkStart w:id="91" w:name="_Toc506386199"/>
+      <w:bookmarkStart w:id="92" w:name="_Toc525517256"/>
+      <w:bookmarkStart w:id="93" w:name="_Toc21037371"/>
+      <w:bookmarkStart w:id="94" w:name="_Toc464735241"/>
+      <w:bookmarkStart w:id="95" w:name="_Toc518865264"/>
       <w:r>
         <w:t>Data Gathering Approach</w:t>
       </w:r>
+      <w:bookmarkEnd w:id="91"/>
       <w:bookmarkEnd w:id="92"/>
       <w:bookmarkEnd w:id="93"/>
-      <w:bookmarkEnd w:id="94"/>
     </w:p>
     <w:p>
       <w:pPr>
@@ -7694,7 +7731,6 @@
         <w:t>Simple shorthand interviews and sessions ranging from 15-30 minutes to test the model</w:t>
       </w:r>
     </w:p>
-    <w:p/>
     <w:p>
       <w:pPr>
         <w:pStyle w:val="ListParagraph"/>
@@ -7718,23 +7754,23 @@
         </w:tabs>
         <w:spacing w:after="0" w:line="240" w:lineRule="auto"/>
       </w:pPr>
-      <w:bookmarkStart w:id="97" w:name="_Toc440746954"/>
-      <w:bookmarkStart w:id="98" w:name="_Toc440747343"/>
-      <w:bookmarkStart w:id="99" w:name="_Toc440747369"/>
-      <w:bookmarkStart w:id="100" w:name="_Toc488853137"/>
-      <w:bookmarkStart w:id="101" w:name="_Toc506386200"/>
-      <w:bookmarkStart w:id="102" w:name="_Toc525517257"/>
-      <w:bookmarkStart w:id="103" w:name="_Toc21037372"/>
+      <w:bookmarkStart w:id="96" w:name="_Toc440746954"/>
+      <w:bookmarkStart w:id="97" w:name="_Toc440747343"/>
+      <w:bookmarkStart w:id="98" w:name="_Toc440747369"/>
+      <w:bookmarkStart w:id="99" w:name="_Toc488853137"/>
+      <w:bookmarkStart w:id="100" w:name="_Toc506386200"/>
+      <w:bookmarkStart w:id="101" w:name="_Toc525517257"/>
+      <w:bookmarkStart w:id="102" w:name="_Toc21037372"/>
       <w:r>
         <w:t>Concepts</w:t>
       </w:r>
+      <w:bookmarkEnd w:id="96"/>
       <w:bookmarkEnd w:id="97"/>
       <w:bookmarkEnd w:id="98"/>
       <w:bookmarkEnd w:id="99"/>
       <w:bookmarkEnd w:id="100"/>
       <w:bookmarkEnd w:id="101"/>
       <w:bookmarkEnd w:id="102"/>
-      <w:bookmarkEnd w:id="103"/>
     </w:p>
     <w:p/>
     <w:p>
@@ -7923,11 +7959,11 @@
         </w:rPr>
         <w:t>Concept-5: Artificial Intelligence (Lexical Analysis/Natural Language Processing)</w:t>
       </w:r>
-      <w:bookmarkStart w:id="104" w:name="_Toc440746957"/>
-      <w:bookmarkStart w:id="105" w:name="_Toc440747346"/>
-      <w:bookmarkStart w:id="106" w:name="_Toc440747372"/>
-      <w:bookmarkStart w:id="107" w:name="_Toc488853139"/>
-      <w:bookmarkStart w:id="108" w:name="_Toc506386203"/>
+      <w:bookmarkStart w:id="103" w:name="_Toc440746957"/>
+      <w:bookmarkStart w:id="104" w:name="_Toc440747346"/>
+      <w:bookmarkStart w:id="105" w:name="_Toc440747372"/>
+      <w:bookmarkStart w:id="106" w:name="_Toc488853139"/>
+      <w:bookmarkStart w:id="107" w:name="_Toc506386203"/>
     </w:p>
     <w:p>
       <w:pPr>
@@ -7970,21 +8006,21 @@
         <w:pStyle w:val="Heading1"/>
         <w:spacing w:before="0" w:after="0" w:line="240" w:lineRule="auto"/>
       </w:pPr>
-      <w:bookmarkStart w:id="109" w:name="_Toc525517260"/>
-      <w:bookmarkStart w:id="110" w:name="_Toc21037373"/>
+      <w:bookmarkStart w:id="108" w:name="_Toc525517260"/>
+      <w:bookmarkStart w:id="109" w:name="_Toc21037373"/>
       <w:r>
         <w:t>Conclusion</w:t>
       </w:r>
-      <w:bookmarkStart w:id="111" w:name="_Toc488853140"/>
-      <w:bookmarkStart w:id="112" w:name="_Toc506386204"/>
-      <w:bookmarkStart w:id="113" w:name="_Toc525517261"/>
+      <w:bookmarkStart w:id="110" w:name="_Toc488853140"/>
+      <w:bookmarkStart w:id="111" w:name="_Toc506386204"/>
+      <w:bookmarkStart w:id="112" w:name="_Toc525517261"/>
+      <w:bookmarkEnd w:id="103"/>
       <w:bookmarkEnd w:id="104"/>
       <w:bookmarkEnd w:id="105"/>
       <w:bookmarkEnd w:id="106"/>
       <w:bookmarkEnd w:id="107"/>
       <w:bookmarkEnd w:id="108"/>
       <w:bookmarkEnd w:id="109"/>
-      <w:bookmarkEnd w:id="110"/>
     </w:p>
     <w:p>
       <w:r>
@@ -7996,13 +8032,17 @@
       <w:r>
         <w:t xml:space="preserve"> reasonable grounds for further research and development.</w:t>
       </w:r>
+      <w:bookmarkEnd w:id="94"/>
       <w:bookmarkEnd w:id="95"/>
-      <w:bookmarkEnd w:id="96"/>
+      <w:bookmarkEnd w:id="110"/>
       <w:bookmarkEnd w:id="111"/>
       <w:bookmarkEnd w:id="112"/>
-      <w:bookmarkEnd w:id="113"/>
-      <w:r>
-        <w:t xml:space="preserve"> Not only is this this beneficial for the market at it will breed and environment of productivity but also a project worthy of investment and with potential to turn profit because we are attracting the general publi</w:t>
+      <w:r>
+        <w:t xml:space="preserve"> Not only is this this beneficial for the market at it will breed and environment of productivity but also a project worthy of </w:t>
+      </w:r>
+      <w:r>
+        <w:lastRenderedPageBreak/>
+        <w:t>investment and with potential to turn profit because we are attracting the general publi</w:t>
       </w:r>
       <w:r>
         <w:t>c</w:t>
@@ -8018,11 +8058,12 @@
       <w:r>
         <w:br w:type="page"/>
       </w:r>
-      <w:bookmarkStart w:id="114" w:name="_Toc21037374"/>
-      <w:r>
+      <w:bookmarkStart w:id="113" w:name="_Toc21037374"/>
+      <w:r>
+        <w:lastRenderedPageBreak/>
         <w:t>References</w:t>
       </w:r>
-      <w:bookmarkEnd w:id="114"/>
+      <w:bookmarkEnd w:id="113"/>
     </w:p>
     <w:p>
       <w:pPr>
@@ -8051,6 +8092,7 @@
         <w:rPr>
           <w:sz w:val="20"/>
         </w:rPr>
+        <w:lastRenderedPageBreak/>
         <w:t xml:space="preserve">[1] </w:t>
       </w:r>
       <w:r>
@@ -8131,7 +8173,7 @@
 </file>
 
 <file path=word/endnotes.xml><?xml version="1.0" encoding="utf-8"?>
-<w:endnotes xmlns:wpc="http://schemas.microsoft.com/office/word/2010/wordprocessingCanvas" xmlns:cx="http://schemas.microsoft.com/office/drawing/2014/chartex" xmlns:cx1="http://schemas.microsoft.com/office/drawing/2015/9/8/chartex" xmlns:cx2="http://schemas.microsoft.com/office/drawing/2015/10/21/chartex" xmlns:cx3="http://schemas.microsoft.com/office/drawing/2016/5/9/chartex" xmlns:cx4="http://schemas.microsoft.com/office/drawing/2016/5/10/chartex" xmlns:cx5="http://schemas.microsoft.com/office/drawing/2016/5/11/chartex" xmlns:cx6="http://schemas.microsoft.com/office/drawing/2016/5/12/chartex" xmlns:cx7="http://schemas.microsoft.com/office/drawing/2016/5/13/chartex" xmlns:cx8="http://schemas.microsoft.com/office/drawing/2016/5/14/chartex" xmlns:mc="http://schemas.openxmlformats.org/markup-compatibility/2006" xmlns:aink="http://schemas.microsoft.com/office/drawing/2016/ink" xmlns:am3d="http://schemas.microsoft.com/office/drawing/2017/model3d" xmlns:o="urn:schemas-microsoft-com:office:office" xmlns:r="http://schemas.openxmlformats.org/officeDocument/2006/relationships" xmlns:m="http://schemas.openxmlformats.org/officeDocument/2006/math" xmlns:v="urn:schemas-microsoft-com:vml" xmlns:wp14="http://schemas.microsoft.com/office/word/2010/wordprocessingDrawing" xmlns:wp="http://schemas.openxmlformats.org/drawingml/2006/wordprocessingDrawing" xmlns:w10="urn:schemas-microsoft-com:office:word" xmlns:w="http://schemas.openxmlformats.org/wordprocessingml/2006/main" xmlns:w14="http://schemas.microsoft.com/office/word/2010/wordml" xmlns:w15="http://schemas.microsoft.com/office/word/2012/wordml" xmlns:w16cid="http://schemas.microsoft.com/office/word/2016/wordml/cid" xmlns:w16se="http://schemas.microsoft.com/office/word/2015/wordml/symex" xmlns:wpg="http://schemas.microsoft.com/office/word/2010/wordprocessingGroup" xmlns:wpi="http://schemas.microsoft.com/office/word/2010/wordprocessingInk" xmlns:wne="http://schemas.microsoft.com/office/word/2006/wordml" xmlns:wps="http://schemas.microsoft.com/office/word/2010/wordprocessingShape" mc:Ignorable="w14 w15 w16se w16cid wp14">
+<w:endnotes xmlns:wpc="http://schemas.microsoft.com/office/word/2010/wordprocessingCanvas" xmlns:cx="http://schemas.microsoft.com/office/drawing/2014/chartex" xmlns:mc="http://schemas.openxmlformats.org/markup-compatibility/2006" xmlns:o="urn:schemas-microsoft-com:office:office" xmlns:r="http://schemas.openxmlformats.org/officeDocument/2006/relationships" xmlns:m="http://schemas.openxmlformats.org/officeDocument/2006/math" xmlns:v="urn:schemas-microsoft-com:vml" xmlns:wp14="http://schemas.microsoft.com/office/word/2010/wordprocessingDrawing" xmlns:wp="http://schemas.openxmlformats.org/drawingml/2006/wordprocessingDrawing" xmlns:w10="urn:schemas-microsoft-com:office:word" xmlns:w="http://schemas.openxmlformats.org/wordprocessingml/2006/main" xmlns:w14="http://schemas.microsoft.com/office/word/2010/wordml" xmlns:w15="http://schemas.microsoft.com/office/word/2012/wordml" xmlns:w16se="http://schemas.microsoft.com/office/word/2015/wordml/symex" xmlns:wpg="http://schemas.microsoft.com/office/word/2010/wordprocessingGroup" xmlns:wpi="http://schemas.microsoft.com/office/word/2010/wordprocessingInk" xmlns:wne="http://schemas.microsoft.com/office/word/2006/wordml" xmlns:wps="http://schemas.microsoft.com/office/word/2010/wordprocessingShape" mc:Ignorable="w14 w15 w16se wp14">
   <w:endnote w:type="separator" w:id="-1">
     <w:p>
       <w:r>
@@ -8150,7 +8192,7 @@
 </file>
 
 <file path=word/footnotes.xml><?xml version="1.0" encoding="utf-8"?>
-<w:footnotes xmlns:wpc="http://schemas.microsoft.com/office/word/2010/wordprocessingCanvas" xmlns:cx="http://schemas.microsoft.com/office/drawing/2014/chartex" xmlns:cx1="http://schemas.microsoft.com/office/drawing/2015/9/8/chartex" xmlns:cx2="http://schemas.microsoft.com/office/drawing/2015/10/21/chartex" xmlns:cx3="http://schemas.microsoft.com/office/drawing/2016/5/9/chartex" xmlns:cx4="http://schemas.microsoft.com/office/drawing/2016/5/10/chartex" xmlns:cx5="http://schemas.microsoft.com/office/drawing/2016/5/11/chartex" xmlns:cx6="http://schemas.microsoft.com/office/drawing/2016/5/12/chartex" xmlns:cx7="http://schemas.microsoft.com/office/drawing/2016/5/13/chartex" xmlns:cx8="http://schemas.microsoft.com/office/drawing/2016/5/14/chartex" xmlns:mc="http://schemas.openxmlformats.org/markup-compatibility/2006" xmlns:aink="http://schemas.microsoft.com/office/drawing/2016/ink" xmlns:am3d="http://schemas.microsoft.com/office/drawing/2017/model3d" xmlns:o="urn:schemas-microsoft-com:office:office" xmlns:r="http://schemas.openxmlformats.org/officeDocument/2006/relationships" xmlns:m="http://schemas.openxmlformats.org/officeDocument/2006/math" xmlns:v="urn:schemas-microsoft-com:vml" xmlns:wp14="http://schemas.microsoft.com/office/word/2010/wordprocessingDrawing" xmlns:wp="http://schemas.openxmlformats.org/drawingml/2006/wordprocessingDrawing" xmlns:w10="urn:schemas-microsoft-com:office:word" xmlns:w="http://schemas.openxmlformats.org/wordprocessingml/2006/main" xmlns:w14="http://schemas.microsoft.com/office/word/2010/wordml" xmlns:w15="http://schemas.microsoft.com/office/word/2012/wordml" xmlns:w16cid="http://schemas.microsoft.com/office/word/2016/wordml/cid" xmlns:w16se="http://schemas.microsoft.com/office/word/2015/wordml/symex" xmlns:wpg="http://schemas.microsoft.com/office/word/2010/wordprocessingGroup" xmlns:wpi="http://schemas.microsoft.com/office/word/2010/wordprocessingInk" xmlns:wne="http://schemas.microsoft.com/office/word/2006/wordml" xmlns:wps="http://schemas.microsoft.com/office/word/2010/wordprocessingShape" mc:Ignorable="w14 w15 w16se w16cid wp14">
+<w:footnotes xmlns:wpc="http://schemas.microsoft.com/office/word/2010/wordprocessingCanvas" xmlns:cx="http://schemas.microsoft.com/office/drawing/2014/chartex" xmlns:mc="http://schemas.openxmlformats.org/markup-compatibility/2006" xmlns:o="urn:schemas-microsoft-com:office:office" xmlns:r="http://schemas.openxmlformats.org/officeDocument/2006/relationships" xmlns:m="http://schemas.openxmlformats.org/officeDocument/2006/math" xmlns:v="urn:schemas-microsoft-com:vml" xmlns:wp14="http://schemas.microsoft.com/office/word/2010/wordprocessingDrawing" xmlns:wp="http://schemas.openxmlformats.org/drawingml/2006/wordprocessingDrawing" xmlns:w10="urn:schemas-microsoft-com:office:word" xmlns:w="http://schemas.openxmlformats.org/wordprocessingml/2006/main" xmlns:w14="http://schemas.microsoft.com/office/word/2010/wordml" xmlns:w15="http://schemas.microsoft.com/office/word/2012/wordml" xmlns:w16se="http://schemas.microsoft.com/office/word/2015/wordml/symex" xmlns:wpg="http://schemas.microsoft.com/office/word/2010/wordprocessingGroup" xmlns:wpi="http://schemas.microsoft.com/office/word/2010/wordprocessingInk" xmlns:wne="http://schemas.microsoft.com/office/word/2006/wordml" xmlns:wps="http://schemas.microsoft.com/office/word/2010/wordprocessingShape" mc:Ignorable="w14 w15 w16se wp14">
   <w:footnote w:type="separator" w:id="-1">
     <w:p>
       <w:r>
@@ -8169,7 +8211,7 @@
 </file>
 
 <file path=word/header1.xml><?xml version="1.0" encoding="utf-8"?>
-<w:hdr xmlns:wpc="http://schemas.microsoft.com/office/word/2010/wordprocessingCanvas" xmlns:cx="http://schemas.microsoft.com/office/drawing/2014/chartex" xmlns:cx1="http://schemas.microsoft.com/office/drawing/2015/9/8/chartex" xmlns:cx2="http://schemas.microsoft.com/office/drawing/2015/10/21/chartex" xmlns:cx3="http://schemas.microsoft.com/office/drawing/2016/5/9/chartex" xmlns:cx4="http://schemas.microsoft.com/office/drawing/2016/5/10/chartex" xmlns:cx5="http://schemas.microsoft.com/office/drawing/2016/5/11/chartex" xmlns:cx6="http://schemas.microsoft.com/office/drawing/2016/5/12/chartex" xmlns:cx7="http://schemas.microsoft.com/office/drawing/2016/5/13/chartex" xmlns:cx8="http://schemas.microsoft.com/office/drawing/2016/5/14/chartex" xmlns:mc="http://schemas.openxmlformats.org/markup-compatibility/2006" xmlns:aink="http://schemas.microsoft.com/office/drawing/2016/ink" xmlns:am3d="http://schemas.microsoft.com/office/drawing/2017/model3d" xmlns:o="urn:schemas-microsoft-com:office:office" xmlns:r="http://schemas.openxmlformats.org/officeDocument/2006/relationships" xmlns:m="http://schemas.openxmlformats.org/officeDocument/2006/math" xmlns:v="urn:schemas-microsoft-com:vml" xmlns:wp14="http://schemas.microsoft.com/office/word/2010/wordprocessingDrawing" xmlns:wp="http://schemas.openxmlformats.org/drawingml/2006/wordprocessingDrawing" xmlns:w10="urn:schemas-microsoft-com:office:word" xmlns:w="http://schemas.openxmlformats.org/wordprocessingml/2006/main" xmlns:w14="http://schemas.microsoft.com/office/word/2010/wordml" xmlns:w15="http://schemas.microsoft.com/office/word/2012/wordml" xmlns:w16cid="http://schemas.microsoft.com/office/word/2016/wordml/cid" xmlns:w16se="http://schemas.microsoft.com/office/word/2015/wordml/symex" xmlns:wpg="http://schemas.microsoft.com/office/word/2010/wordprocessingGroup" xmlns:wpi="http://schemas.microsoft.com/office/word/2010/wordprocessingInk" xmlns:wne="http://schemas.microsoft.com/office/word/2006/wordml" xmlns:wps="http://schemas.microsoft.com/office/word/2010/wordprocessingShape" mc:Ignorable="w14 w15 w16se w16cid wp14">
+<w:hdr xmlns:wpc="http://schemas.microsoft.com/office/word/2010/wordprocessingCanvas" xmlns:cx="http://schemas.microsoft.com/office/drawing/2014/chartex" xmlns:mc="http://schemas.openxmlformats.org/markup-compatibility/2006" xmlns:o="urn:schemas-microsoft-com:office:office" xmlns:r="http://schemas.openxmlformats.org/officeDocument/2006/relationships" xmlns:m="http://schemas.openxmlformats.org/officeDocument/2006/math" xmlns:v="urn:schemas-microsoft-com:vml" xmlns:wp14="http://schemas.microsoft.com/office/word/2010/wordprocessingDrawing" xmlns:wp="http://schemas.openxmlformats.org/drawingml/2006/wordprocessingDrawing" xmlns:w10="urn:schemas-microsoft-com:office:word" xmlns:w="http://schemas.openxmlformats.org/wordprocessingml/2006/main" xmlns:w14="http://schemas.microsoft.com/office/word/2010/wordml" xmlns:w15="http://schemas.microsoft.com/office/word/2012/wordml" xmlns:w16se="http://schemas.microsoft.com/office/word/2015/wordml/symex" xmlns:wpg="http://schemas.microsoft.com/office/word/2010/wordprocessingGroup" xmlns:wpi="http://schemas.microsoft.com/office/word/2010/wordprocessingInk" xmlns:wne="http://schemas.microsoft.com/office/word/2006/wordml" xmlns:wps="http://schemas.microsoft.com/office/word/2010/wordprocessingShape" mc:Ignorable="w14 w15 w16se wp14">
   <w:p>
     <w:pPr>
       <w:pStyle w:val="Header"/>
@@ -8183,7 +8225,7 @@
 </file>
 
 <file path=word/header2.xml><?xml version="1.0" encoding="utf-8"?>
-<w:hdr xmlns:wpc="http://schemas.microsoft.com/office/word/2010/wordprocessingCanvas" xmlns:cx="http://schemas.microsoft.com/office/drawing/2014/chartex" xmlns:cx1="http://schemas.microsoft.com/office/drawing/2015/9/8/chartex" xmlns:cx2="http://schemas.microsoft.com/office/drawing/2015/10/21/chartex" xmlns:cx3="http://schemas.microsoft.com/office/drawing/2016/5/9/chartex" xmlns:cx4="http://schemas.microsoft.com/office/drawing/2016/5/10/chartex" xmlns:cx5="http://schemas.microsoft.com/office/drawing/2016/5/11/chartex" xmlns:cx6="http://schemas.microsoft.com/office/drawing/2016/5/12/chartex" xmlns:cx7="http://schemas.microsoft.com/office/drawing/2016/5/13/chartex" xmlns:cx8="http://schemas.microsoft.com/office/drawing/2016/5/14/chartex" xmlns:mc="http://schemas.openxmlformats.org/markup-compatibility/2006" xmlns:aink="http://schemas.microsoft.com/office/drawing/2016/ink" xmlns:am3d="http://schemas.microsoft.com/office/drawing/2017/model3d" xmlns:o="urn:schemas-microsoft-com:office:office" xmlns:r="http://schemas.openxmlformats.org/officeDocument/2006/relationships" xmlns:m="http://schemas.openxmlformats.org/officeDocument/2006/math" xmlns:v="urn:schemas-microsoft-com:vml" xmlns:wp14="http://schemas.microsoft.com/office/word/2010/wordprocessingDrawing" xmlns:wp="http://schemas.openxmlformats.org/drawingml/2006/wordprocessingDrawing" xmlns:w10="urn:schemas-microsoft-com:office:word" xmlns:w="http://schemas.openxmlformats.org/wordprocessingml/2006/main" xmlns:w14="http://schemas.microsoft.com/office/word/2010/wordml" xmlns:w15="http://schemas.microsoft.com/office/word/2012/wordml" xmlns:w16cid="http://schemas.microsoft.com/office/word/2016/wordml/cid" xmlns:w16se="http://schemas.microsoft.com/office/word/2015/wordml/symex" xmlns:wpg="http://schemas.microsoft.com/office/word/2010/wordprocessingGroup" xmlns:wpi="http://schemas.microsoft.com/office/word/2010/wordprocessingInk" xmlns:wne="http://schemas.microsoft.com/office/word/2006/wordml" xmlns:wps="http://schemas.microsoft.com/office/word/2010/wordprocessingShape" mc:Ignorable="w14 w15 w16se w16cid wp14">
+<w:hdr xmlns:wpc="http://schemas.microsoft.com/office/word/2010/wordprocessingCanvas" xmlns:cx="http://schemas.microsoft.com/office/drawing/2014/chartex" xmlns:mc="http://schemas.openxmlformats.org/markup-compatibility/2006" xmlns:o="urn:schemas-microsoft-com:office:office" xmlns:r="http://schemas.openxmlformats.org/officeDocument/2006/relationships" xmlns:m="http://schemas.openxmlformats.org/officeDocument/2006/math" xmlns:v="urn:schemas-microsoft-com:vml" xmlns:wp14="http://schemas.microsoft.com/office/word/2010/wordprocessingDrawing" xmlns:wp="http://schemas.openxmlformats.org/drawingml/2006/wordprocessingDrawing" xmlns:w10="urn:schemas-microsoft-com:office:word" xmlns:w="http://schemas.openxmlformats.org/wordprocessingml/2006/main" xmlns:w14="http://schemas.microsoft.com/office/word/2010/wordml" xmlns:w15="http://schemas.microsoft.com/office/word/2012/wordml" xmlns:w16se="http://schemas.microsoft.com/office/word/2015/wordml/symex" xmlns:wpg="http://schemas.microsoft.com/office/word/2010/wordprocessingGroup" xmlns:wpi="http://schemas.microsoft.com/office/word/2010/wordprocessingInk" xmlns:wne="http://schemas.microsoft.com/office/word/2006/wordml" xmlns:wps="http://schemas.microsoft.com/office/word/2010/wordprocessingShape" mc:Ignorable="w14 w15 w16se wp14">
   <w:p>
     <w:pPr>
       <w:pStyle w:val="Header"/>
@@ -8212,7 +8254,7 @@
       <w:rPr>
         <w:noProof/>
       </w:rPr>
-      <w:t>1</w:t>
+      <w:t>5</w:t>
     </w:r>
     <w:r>
       <w:fldChar w:fldCharType="end"/>
@@ -8222,7 +8264,7 @@
 </file>
 
 <file path=word/numbering.xml><?xml version="1.0" encoding="utf-8"?>
-<w:numbering xmlns:wpc="http://schemas.microsoft.com/office/word/2010/wordprocessingCanvas" xmlns:cx="http://schemas.microsoft.com/office/drawing/2014/chartex" xmlns:cx1="http://schemas.microsoft.com/office/drawing/2015/9/8/chartex" xmlns:cx2="http://schemas.microsoft.com/office/drawing/2015/10/21/chartex" xmlns:cx3="http://schemas.microsoft.com/office/drawing/2016/5/9/chartex" xmlns:cx4="http://schemas.microsoft.com/office/drawing/2016/5/10/chartex" xmlns:cx5="http://schemas.microsoft.com/office/drawing/2016/5/11/chartex" xmlns:cx6="http://schemas.microsoft.com/office/drawing/2016/5/12/chartex" xmlns:cx7="http://schemas.microsoft.com/office/drawing/2016/5/13/chartex" xmlns:cx8="http://schemas.microsoft.com/office/drawing/2016/5/14/chartex" xmlns:mc="http://schemas.openxmlformats.org/markup-compatibility/2006" xmlns:aink="http://schemas.microsoft.com/office/drawing/2016/ink" xmlns:am3d="http://schemas.microsoft.com/office/drawing/2017/model3d" xmlns:o="urn:schemas-microsoft-com:office:office" xmlns:r="http://schemas.openxmlformats.org/officeDocument/2006/relationships" xmlns:m="http://schemas.openxmlformats.org/officeDocument/2006/math" xmlns:v="urn:schemas-microsoft-com:vml" xmlns:wp14="http://schemas.microsoft.com/office/word/2010/wordprocessingDrawing" xmlns:wp="http://schemas.openxmlformats.org/drawingml/2006/wordprocessingDrawing" xmlns:w10="urn:schemas-microsoft-com:office:word" xmlns:w="http://schemas.openxmlformats.org/wordprocessingml/2006/main" xmlns:w14="http://schemas.microsoft.com/office/word/2010/wordml" xmlns:w15="http://schemas.microsoft.com/office/word/2012/wordml" xmlns:w16cid="http://schemas.microsoft.com/office/word/2016/wordml/cid" xmlns:w16se="http://schemas.microsoft.com/office/word/2015/wordml/symex" xmlns:wpg="http://schemas.microsoft.com/office/word/2010/wordprocessingGroup" xmlns:wpi="http://schemas.microsoft.com/office/word/2010/wordprocessingInk" xmlns:wne="http://schemas.microsoft.com/office/word/2006/wordml" xmlns:wps="http://schemas.microsoft.com/office/word/2010/wordprocessingShape" mc:Ignorable="w14 w15 w16se w16cid wp14">
+<w:numbering xmlns:wpc="http://schemas.microsoft.com/office/word/2010/wordprocessingCanvas" xmlns:cx="http://schemas.microsoft.com/office/drawing/2014/chartex" xmlns:mc="http://schemas.openxmlformats.org/markup-compatibility/2006" xmlns:o="urn:schemas-microsoft-com:office:office" xmlns:r="http://schemas.openxmlformats.org/officeDocument/2006/relationships" xmlns:m="http://schemas.openxmlformats.org/officeDocument/2006/math" xmlns:v="urn:schemas-microsoft-com:vml" xmlns:wp14="http://schemas.microsoft.com/office/word/2010/wordprocessingDrawing" xmlns:wp="http://schemas.openxmlformats.org/drawingml/2006/wordprocessingDrawing" xmlns:w10="urn:schemas-microsoft-com:office:word" xmlns:w="http://schemas.openxmlformats.org/wordprocessingml/2006/main" xmlns:w14="http://schemas.microsoft.com/office/word/2010/wordml" xmlns:w15="http://schemas.microsoft.com/office/word/2012/wordml" xmlns:w16se="http://schemas.microsoft.com/office/word/2015/wordml/symex" xmlns:wpg="http://schemas.microsoft.com/office/word/2010/wordprocessingGroup" xmlns:wpi="http://schemas.microsoft.com/office/word/2010/wordprocessingInk" xmlns:wne="http://schemas.microsoft.com/office/word/2006/wordml" xmlns:wps="http://schemas.microsoft.com/office/word/2010/wordprocessingShape" mc:Ignorable="w14 w15 w16se wp14">
   <w:numPicBullet w:numPicBulletId="0">
     <w:pict>
       <v:shapetype w14:anchorId="4B95BBC4" id="_x0000_t75" coordsize="21600,21600" o:spt="75" o:preferrelative="t" path="m@4@5l@4@11@9@11@9@5xe" filled="f" stroked="f">
@@ -10265,7 +10307,7 @@
 </file>
 
 <file path=word/styles.xml><?xml version="1.0" encoding="utf-8"?>
-<w:styles xmlns:mc="http://schemas.openxmlformats.org/markup-compatibility/2006" xmlns:r="http://schemas.openxmlformats.org/officeDocument/2006/relationships" xmlns:w="http://schemas.openxmlformats.org/wordprocessingml/2006/main" xmlns:w14="http://schemas.microsoft.com/office/word/2010/wordml" xmlns:w15="http://schemas.microsoft.com/office/word/2012/wordml" xmlns:w16cid="http://schemas.microsoft.com/office/word/2016/wordml/cid" xmlns:w16se="http://schemas.microsoft.com/office/word/2015/wordml/symex" mc:Ignorable="w14 w15 w16se w16cid">
+<w:styles xmlns:mc="http://schemas.openxmlformats.org/markup-compatibility/2006" xmlns:r="http://schemas.openxmlformats.org/officeDocument/2006/relationships" xmlns:w="http://schemas.openxmlformats.org/wordprocessingml/2006/main" xmlns:w14="http://schemas.microsoft.com/office/word/2010/wordml" xmlns:w15="http://schemas.microsoft.com/office/word/2012/wordml" xmlns:w16se="http://schemas.microsoft.com/office/word/2015/wordml/symex" mc:Ignorable="w14 w15 w16se">
   <w:docDefaults>
     <w:rPrDefault>
       <w:rPr>
@@ -10275,7 +10317,7 @@
     </w:rPrDefault>
     <w:pPrDefault/>
   </w:docDefaults>
-  <w:latentStyles w:defLockedState="0" w:defUIPriority="0" w:defSemiHidden="0" w:defUnhideWhenUsed="0" w:defQFormat="0" w:count="375">
+  <w:latentStyles w:defLockedState="0" w:defUIPriority="0" w:defSemiHidden="0" w:defUnhideWhenUsed="0" w:defQFormat="0" w:count="371">
     <w:lsdException w:name="Normal" w:qFormat="1"/>
     <w:lsdException w:name="heading 1" w:qFormat="1"/>
     <w:lsdException w:name="heading 2" w:qFormat="1"/>
@@ -10641,10 +10683,6 @@
     <w:lsdException w:name="List Table 5 Dark Accent 6" w:uiPriority="50"/>
     <w:lsdException w:name="List Table 6 Colorful Accent 6" w:uiPriority="51"/>
     <w:lsdException w:name="List Table 7 Colorful Accent 6" w:uiPriority="52"/>
-    <w:lsdException w:name="Mention" w:semiHidden="1" w:uiPriority="99" w:unhideWhenUsed="1"/>
-    <w:lsdException w:name="Smart Hyperlink" w:semiHidden="1" w:uiPriority="99" w:unhideWhenUsed="1"/>
-    <w:lsdException w:name="Hashtag" w:semiHidden="1" w:uiPriority="99" w:unhideWhenUsed="1"/>
-    <w:lsdException w:name="Unresolved Mention" w:semiHidden="1" w:uiPriority="99" w:unhideWhenUsed="1"/>
   </w:latentStyles>
   <w:style w:type="paragraph" w:default="1" w:styleId="Normal">
     <w:name w:val="Normal"/>
@@ -11601,7 +11639,7 @@
       <w:sz w:val="28"/>
     </w:rPr>
   </w:style>
-  <w:style w:type="character" w:styleId="UnresolvedMention">
+  <w:style w:type="character" w:customStyle="1" w:styleId="UnresolvedMention">
     <w:name w:val="Unresolved Mention"/>
     <w:basedOn w:val="DefaultParagraphFont"/>
     <w:uiPriority w:val="99"/>
@@ -11915,7 +11953,7 @@
 </file>
 
 <file path=customXml/itemProps1.xml><?xml version="1.0" encoding="utf-8"?>
-<ds:datastoreItem xmlns:ds="http://schemas.openxmlformats.org/officeDocument/2006/customXml" ds:itemID="{D6F54499-22A2-4523-994A-A2A51114B047}">
+<ds:datastoreItem xmlns:ds="http://schemas.openxmlformats.org/officeDocument/2006/customXml" ds:itemID="{CEA55110-9D11-4E18-8066-0583FE472521}">
   <ds:schemaRefs>
     <ds:schemaRef ds:uri="http://schemas.openxmlformats.org/officeDocument/2006/bibliography"/>
   </ds:schemaRefs>

</xml_diff>